<commit_message>
Read me, seminarski rad.
</commit_message>
<xml_diff>
--- a/docx/SeminarskiRad.docx
+++ b/docx/SeminarskiRad.docx
@@ -2123,131 +2123,79 @@
           <w:szCs w:val="24"/>
           <w:lang w:val="sr-Latn-RS"/>
         </w:rPr>
-        <w:t>TREĆI DIJAGRAM AKTIVNOSTI : NEDOSTAJE</w:t>
-      </w:r>
-    </w:p>
-    <w:p>
-      <w:pPr>
-        <w:spacing w:after="240" w:line="360" w:lineRule="auto"/>
-        <w:ind w:firstLine="708"/>
-        <w:jc w:val="both"/>
-        <w:rPr>
-          <w:rFonts w:ascii="Times New Roman" w:hAnsi="Times New Roman"/>
-          <w:sz w:val="24"/>
-          <w:szCs w:val="24"/>
-          <w:lang w:val="sr-Latn-RS"/>
-        </w:rPr>
-      </w:pPr>
-    </w:p>
-    <w:p>
-      <w:pPr>
-        <w:spacing w:after="240" w:line="360" w:lineRule="auto"/>
-        <w:ind w:firstLine="708"/>
-        <w:jc w:val="both"/>
-        <w:rPr>
-          <w:rFonts w:ascii="Times New Roman" w:hAnsi="Times New Roman"/>
-          <w:sz w:val="24"/>
-          <w:szCs w:val="24"/>
-          <w:lang w:val="sr-Latn-RS"/>
-        </w:rPr>
-      </w:pPr>
-    </w:p>
-    <w:p>
-      <w:pPr>
-        <w:spacing w:after="240" w:line="360" w:lineRule="auto"/>
-        <w:ind w:firstLine="708"/>
-        <w:jc w:val="both"/>
-        <w:rPr>
-          <w:rFonts w:ascii="Times New Roman" w:hAnsi="Times New Roman"/>
-          <w:sz w:val="24"/>
-          <w:szCs w:val="24"/>
-          <w:lang w:val="sr-Latn-RS"/>
-        </w:rPr>
-      </w:pPr>
-    </w:p>
-    <w:p>
-      <w:pPr>
-        <w:pStyle w:val="Heading2"/>
-        <w:spacing w:before="0" w:after="240"/>
-        <w:rPr>
-          <w:rFonts w:ascii="Times New Roman" w:hAnsi="Times New Roman" w:cs="Times New Roman"/>
-          <w:b/>
-          <w:bCs/>
-          <w:color w:val="auto"/>
-          <w:sz w:val="28"/>
-          <w:szCs w:val="28"/>
-          <w:lang w:val="sr-Latn-RS"/>
-        </w:rPr>
-      </w:pPr>
-      <w:r>
-        <w:rPr>
-          <w:rFonts w:ascii="Times New Roman" w:hAnsi="Times New Roman" w:cs="Times New Roman"/>
-          <w:b/>
-          <w:bCs/>
-          <w:color w:val="auto"/>
-          <w:sz w:val="28"/>
-          <w:szCs w:val="28"/>
+        <w:t>Poslednji t</w:t>
+      </w:r>
+      <w:r>
+        <w:rPr>
+          <w:rFonts w:ascii="Times New Roman" w:hAnsi="Times New Roman"/>
+          <w:sz w:val="24"/>
+          <w:szCs w:val="24"/>
+          <w:lang w:val="sr-Latn-RS"/>
+        </w:rPr>
+        <w:t>ok aktivnosti dat na dijagramu 2.</w:t>
+      </w:r>
+      <w:r>
+        <w:rPr>
+          <w:rFonts w:ascii="Times New Roman" w:hAnsi="Times New Roman"/>
+          <w:sz w:val="24"/>
+          <w:szCs w:val="24"/>
+          <w:lang w:val="sr-Latn-RS"/>
+        </w:rPr>
+        <w:t>3</w:t>
+      </w:r>
+      <w:r>
+        <w:rPr>
+          <w:rFonts w:ascii="Times New Roman" w:hAnsi="Times New Roman"/>
+          <w:sz w:val="24"/>
+          <w:szCs w:val="24"/>
+          <w:lang w:val="sr-Latn-RS"/>
+        </w:rPr>
+        <w:t xml:space="preserve"> prikazuje</w:t>
+      </w:r>
+      <w:r>
+        <w:rPr>
+          <w:rFonts w:ascii="Times New Roman" w:hAnsi="Times New Roman"/>
+          <w:sz w:val="24"/>
+          <w:szCs w:val="24"/>
+          <w:lang w:val="sr-Latn-RS"/>
+        </w:rPr>
+        <w:t xml:space="preserve"> postupak kreiranja nove nabavke nabavke od strane rukovodioca smene. Proces podrazumeva pretragu baze artikala dostupnih za nabavku, dodavanje svakog ponaosob uz određivanje količine, i konačno odabir dobavljača iz liste registrovanih pravnih lica sa kojima restoran sarađuje. Komunikacija sa dobavljačima se takođe odvija preko informacionog sistema na način automatskog slanja obaveštenja po kreiranju nabavke.</w:t>
+      </w:r>
+      <w:r>
+        <w:rPr>
+          <w:rFonts w:ascii="Times New Roman" w:hAnsi="Times New Roman"/>
+          <w:sz w:val="24"/>
+          <w:szCs w:val="24"/>
+          <w:lang w:val="sr-Latn-RS"/>
+        </w:rPr>
+        <w:t xml:space="preserve"> </w:t>
+      </w:r>
+    </w:p>
+    <w:p>
+      <w:pPr>
+        <w:spacing w:after="0" w:line="360" w:lineRule="auto"/>
+        <w:jc w:val="center"/>
+        <w:rPr>
+          <w:rFonts w:ascii="Times New Roman" w:hAnsi="Times New Roman"/>
+          <w:sz w:val="24"/>
+          <w:szCs w:val="24"/>
+          <w:lang w:val="sr-Latn-RS"/>
+        </w:rPr>
+      </w:pPr>
+      <w:r>
+        <w:rPr>
+          <w:rFonts w:ascii="Times New Roman" w:hAnsi="Times New Roman"/>
+          <w:noProof/>
+          <w:sz w:val="24"/>
+          <w:szCs w:val="24"/>
           <w:lang w:val="sr-Latn-RS"/>
         </w:rPr>
         <w:lastRenderedPageBreak/>
-        <w:t>2.2 DIJAGRAM SLUČAJA KORIŠĆENJA</w:t>
-      </w:r>
-    </w:p>
-    <w:p>
-      <w:pPr>
-        <w:spacing w:after="240" w:line="360" w:lineRule="auto"/>
-        <w:ind w:firstLine="708"/>
-        <w:jc w:val="both"/>
-        <w:rPr>
-          <w:rFonts w:ascii="Times New Roman" w:hAnsi="Times New Roman"/>
-          <w:sz w:val="24"/>
-          <w:szCs w:val="24"/>
-          <w:lang w:val="sr-Latn-RS"/>
-        </w:rPr>
-      </w:pPr>
-      <w:r>
-        <w:rPr>
-          <w:rFonts w:ascii="Times New Roman" w:hAnsi="Times New Roman"/>
-          <w:sz w:val="24"/>
-          <w:szCs w:val="24"/>
-          <w:lang w:val="sr-Latn-RS"/>
-        </w:rPr>
-        <w:t>Iscrpan prikaz svih netrivijalnih slučajeva korišćenja koja predviđa naš sistem dat je na dijagramu 2.4 (trivijalni slučajevi korišćenja obuhvataju prijavljivanje na sistem i slično).</w:t>
-      </w:r>
-      <w:r>
-        <w:rPr>
-          <w:rFonts w:ascii="Times New Roman" w:hAnsi="Times New Roman"/>
-          <w:sz w:val="24"/>
-          <w:szCs w:val="24"/>
-          <w:lang w:val="sr-Latn-RS"/>
-        </w:rPr>
-        <w:t xml:space="preserve"> Prilikom prijavljivanja na sistem svaki od učesnika pristupa opcijama određenim za njegovu/njenu ulogu. Određene opcije dostupne su tek kroz određen sled koraka što je namerna dizajnerska odluka kako bi se rasteretio korisnički interfejs na samom početku i kako bi određene opcije bile dostupne samo u kontekstu u kojem ima smisla da budu dostupne.</w:t>
-      </w:r>
-    </w:p>
-    <w:p>
-      <w:pPr>
-        <w:spacing w:after="240" w:line="360" w:lineRule="auto"/>
-        <w:jc w:val="both"/>
-        <w:rPr>
-          <w:rFonts w:ascii="Times New Roman" w:hAnsi="Times New Roman"/>
-          <w:sz w:val="24"/>
-          <w:szCs w:val="24"/>
-          <w:lang w:val="sr-Latn-RS"/>
-        </w:rPr>
-      </w:pPr>
-      <w:r>
-        <w:rPr>
-          <w:rFonts w:ascii="Times New Roman" w:hAnsi="Times New Roman"/>
-          <w:noProof/>
-          <w:sz w:val="24"/>
-          <w:szCs w:val="24"/>
-          <w:lang w:val="sr-Latn-RS"/>
-        </w:rPr>
         <w:drawing>
-          <wp:inline distT="0" distB="0" distL="0" distR="0" wp14:anchorId="65E51CB5" wp14:editId="31117540">
-            <wp:extent cx="5731510" cy="5257165"/>
-            <wp:effectExtent l="0" t="0" r="2540" b="635"/>
-            <wp:docPr id="6" name="Picture 6"/>
+          <wp:inline distT="0" distB="0" distL="0" distR="0" wp14:anchorId="3F530B96" wp14:editId="1D71C0B2">
+            <wp:extent cx="2930822" cy="5797296"/>
+            <wp:effectExtent l="0" t="0" r="3175" b="0"/>
+            <wp:docPr id="4" name="Picture 4"/>
             <wp:cNvGraphicFramePr>
               <a:graphicFrameLocks xmlns:a="http://schemas.openxmlformats.org/drawingml/2006/main" noChangeAspect="1"/>
             </wp:cNvGraphicFramePr>
@@ -2255,11 +2203,11 @@
               <a:graphicData uri="http://schemas.openxmlformats.org/drawingml/2006/picture">
                 <pic:pic xmlns:pic="http://schemas.openxmlformats.org/drawingml/2006/picture">
                   <pic:nvPicPr>
-                    <pic:cNvPr id="6" name="Picture 6"/>
+                    <pic:cNvPr id="5" name="Picture 5"/>
                     <pic:cNvPicPr/>
                   </pic:nvPicPr>
                   <pic:blipFill>
-                    <a:blip r:embed="rId13">
+                    <a:blip r:embed="rId13" cstate="print">
                       <a:extLst>
                         <a:ext uri="{28A0092B-C50C-407E-A947-70E740481C1C}">
                           <a14:useLocalDpi xmlns:a14="http://schemas.microsoft.com/office/drawing/2010/main" val="0"/>
@@ -2273,7 +2221,7 @@
                   <pic:spPr>
                     <a:xfrm>
                       <a:off x="0" y="0"/>
-                      <a:ext cx="5731510" cy="5257165"/>
+                      <a:ext cx="2930822" cy="5797296"/>
                     </a:xfrm>
                     <a:prstGeom prst="rect">
                       <a:avLst/>
@@ -2297,7 +2245,6 @@
           <w:lang w:val="sr-Latn-RS"/>
         </w:rPr>
       </w:pPr>
-      <w:commentRangeStart w:id="0"/>
       <w:r>
         <w:rPr>
           <w:rFonts w:ascii="Times New Roman" w:hAnsi="Times New Roman"/>
@@ -2305,14 +2252,7 @@
           <w:szCs w:val="20"/>
           <w:lang w:val="sr-Latn-RS"/>
         </w:rPr>
-        <w:t>Dijagram 2.4</w:t>
-      </w:r>
-      <w:commentRangeEnd w:id="0"/>
-      <w:r>
-        <w:rPr>
-          <w:rStyle w:val="CommentReference"/>
-        </w:rPr>
-        <w:commentReference w:id="0"/>
+        <w:t>Dijagram 2.</w:t>
       </w:r>
       <w:r>
         <w:rPr>
@@ -2321,7 +2261,7 @@
           <w:szCs w:val="20"/>
           <w:lang w:val="sr-Latn-RS"/>
         </w:rPr>
-        <w:t xml:space="preserve"> Slučajevi korišćenja</w:t>
+        <w:t>3</w:t>
       </w:r>
       <w:r>
         <w:rPr>
@@ -2330,7 +2270,7 @@
           <w:szCs w:val="20"/>
           <w:lang w:val="sr-Latn-RS"/>
         </w:rPr>
-        <w:t xml:space="preserve"> (dijagram u punoj veli</w:t>
+        <w:t xml:space="preserve"> </w:t>
       </w:r>
       <w:r>
         <w:rPr>
@@ -2339,10 +2279,8 @@
           <w:szCs w:val="20"/>
           <w:lang w:val="sr-Latn-RS"/>
         </w:rPr>
-        <w:t>č</w:t>
-      </w:r>
-      <w:bookmarkStart w:id="1" w:name="_GoBack"/>
-      <w:bookmarkEnd w:id="1"/>
+        <w:t>Kreiranje nabavke</w:t>
+      </w:r>
       <w:r>
         <w:rPr>
           <w:rFonts w:ascii="Times New Roman" w:hAnsi="Times New Roman"/>
@@ -2350,9 +2288,9 @@
           <w:szCs w:val="20"/>
           <w:lang w:val="sr-Latn-RS"/>
         </w:rPr>
-        <w:t xml:space="preserve">ini: </w:t>
-      </w:r>
-      <w:hyperlink r:id="rId17" w:history="1">
+        <w:t xml:space="preserve"> (dijagram u punoj veličini: </w:t>
+      </w:r>
+      <w:hyperlink r:id="rId14" w:history="1">
         <w:r>
           <w:rPr>
             <w:rStyle w:val="Hyperlink"/>
@@ -2373,14 +2311,27 @@
         </w:rPr>
         <w:t>)</w:t>
       </w:r>
-      <w:r>
-        <w:rPr>
-          <w:rFonts w:ascii="Times New Roman" w:hAnsi="Times New Roman"/>
-          <w:sz w:val="20"/>
-          <w:szCs w:val="20"/>
-          <w:lang w:val="sr-Latn-RS"/>
-        </w:rPr>
-        <w:t>.</w:t>
+    </w:p>
+    <w:p>
+      <w:pPr>
+        <w:spacing w:after="240" w:line="360" w:lineRule="auto"/>
+        <w:ind w:firstLine="708"/>
+        <w:jc w:val="both"/>
+        <w:rPr>
+          <w:rFonts w:ascii="Times New Roman" w:hAnsi="Times New Roman"/>
+          <w:sz w:val="24"/>
+          <w:szCs w:val="24"/>
+          <w:lang w:val="sr-Latn-RS"/>
+        </w:rPr>
+      </w:pPr>
+      <w:r>
+        <w:rPr>
+          <w:rFonts w:ascii="Times New Roman" w:hAnsi="Times New Roman"/>
+          <w:sz w:val="24"/>
+          <w:szCs w:val="24"/>
+          <w:lang w:val="sr-Latn-RS"/>
+        </w:rPr>
+        <w:t>Razrada dijagrama klasa, dijagrama sekvenci, kao i implementacija projekta biće fokusirana na ova tri scenarija korišćenja.</w:t>
       </w:r>
     </w:p>
     <w:p>
@@ -2407,9 +2358,198 @@
           <w:szCs w:val="28"/>
           <w:lang w:val="sr-Latn-RS"/>
         </w:rPr>
-        <w:t>2.</w:t>
-      </w:r>
-      <w:r>
+        <w:t>2.2 DIJAGRAM SLUČAJA KORIŠĆENJA</w:t>
+      </w:r>
+    </w:p>
+    <w:p>
+      <w:pPr>
+        <w:spacing w:after="240" w:line="360" w:lineRule="auto"/>
+        <w:ind w:firstLine="708"/>
+        <w:jc w:val="both"/>
+        <w:rPr>
+          <w:rFonts w:ascii="Times New Roman" w:hAnsi="Times New Roman"/>
+          <w:sz w:val="24"/>
+          <w:szCs w:val="24"/>
+          <w:lang w:val="sr-Latn-RS"/>
+        </w:rPr>
+      </w:pPr>
+      <w:r>
+        <w:rPr>
+          <w:rFonts w:ascii="Times New Roman" w:hAnsi="Times New Roman"/>
+          <w:sz w:val="24"/>
+          <w:szCs w:val="24"/>
+          <w:lang w:val="sr-Latn-RS"/>
+        </w:rPr>
+        <w:t>Iscrpan prikaz svih netrivijalnih slučajeva korišćenja koja predviđa naš sistem dat je na dijagramu 2.4 (trivijalni slučajevi korišćenja obuhvataju prijavljivanje na sistem i slično).</w:t>
+      </w:r>
+      <w:r>
+        <w:rPr>
+          <w:rFonts w:ascii="Times New Roman" w:hAnsi="Times New Roman"/>
+          <w:sz w:val="24"/>
+          <w:szCs w:val="24"/>
+          <w:lang w:val="sr-Latn-RS"/>
+        </w:rPr>
+        <w:t xml:space="preserve"> Prilikom prijavljivanja na sistem svaki od učesnika pristupa opcijama određenim za njegovu/njenu ulogu. </w:t>
+      </w:r>
+    </w:p>
+    <w:p>
+      <w:pPr>
+        <w:spacing w:after="240" w:line="360" w:lineRule="auto"/>
+        <w:ind w:firstLine="708"/>
+        <w:jc w:val="both"/>
+        <w:rPr>
+          <w:rFonts w:ascii="Times New Roman" w:hAnsi="Times New Roman"/>
+          <w:sz w:val="24"/>
+          <w:szCs w:val="24"/>
+          <w:lang w:val="sr-Latn-RS"/>
+        </w:rPr>
+      </w:pPr>
+      <w:r>
+        <w:rPr>
+          <w:rFonts w:ascii="Times New Roman" w:hAnsi="Times New Roman"/>
+          <w:sz w:val="24"/>
+          <w:szCs w:val="24"/>
+          <w:lang w:val="sr-Latn-RS"/>
+        </w:rPr>
+        <w:lastRenderedPageBreak/>
+        <w:t>Određene opcije dostupne su tek kroz određen sled koraka što je namerna dizajnerska odluka kako bi se rasteretio korisnički interfejs na samom početku i kako bi određene opcije bile dostupne samo u kontekstu u kojem ima smisla da budu dostupne.</w:t>
+      </w:r>
+    </w:p>
+    <w:p>
+      <w:pPr>
+        <w:spacing w:after="240" w:line="360" w:lineRule="auto"/>
+        <w:jc w:val="both"/>
+        <w:rPr>
+          <w:rFonts w:ascii="Times New Roman" w:hAnsi="Times New Roman"/>
+          <w:sz w:val="24"/>
+          <w:szCs w:val="24"/>
+          <w:lang w:val="sr-Latn-RS"/>
+        </w:rPr>
+      </w:pPr>
+      <w:r>
+        <w:rPr>
+          <w:rFonts w:ascii="Times New Roman" w:hAnsi="Times New Roman"/>
+          <w:noProof/>
+          <w:sz w:val="24"/>
+          <w:szCs w:val="24"/>
+          <w:lang w:val="sr-Latn-RS"/>
+        </w:rPr>
+        <w:drawing>
+          <wp:inline distT="0" distB="0" distL="0" distR="0" wp14:anchorId="65E51CB5" wp14:editId="098459AA">
+            <wp:extent cx="5725848" cy="5257165"/>
+            <wp:effectExtent l="0" t="0" r="1905" b="635"/>
+            <wp:docPr id="6" name="Picture 6"/>
+            <wp:cNvGraphicFramePr>
+              <a:graphicFrameLocks xmlns:a="http://schemas.openxmlformats.org/drawingml/2006/main" noChangeAspect="1"/>
+            </wp:cNvGraphicFramePr>
+            <a:graphic xmlns:a="http://schemas.openxmlformats.org/drawingml/2006/main">
+              <a:graphicData uri="http://schemas.openxmlformats.org/drawingml/2006/picture">
+                <pic:pic xmlns:pic="http://schemas.openxmlformats.org/drawingml/2006/picture">
+                  <pic:nvPicPr>
+                    <pic:cNvPr id="6" name="Picture 6"/>
+                    <pic:cNvPicPr/>
+                  </pic:nvPicPr>
+                  <pic:blipFill>
+                    <a:blip r:embed="rId15" cstate="print">
+                      <a:extLst>
+                        <a:ext uri="{28A0092B-C50C-407E-A947-70E740481C1C}">
+                          <a14:useLocalDpi xmlns:a14="http://schemas.microsoft.com/office/drawing/2010/main" val="0"/>
+                        </a:ext>
+                      </a:extLst>
+                    </a:blip>
+                    <a:stretch>
+                      <a:fillRect/>
+                    </a:stretch>
+                  </pic:blipFill>
+                  <pic:spPr>
+                    <a:xfrm>
+                      <a:off x="0" y="0"/>
+                      <a:ext cx="5725848" cy="5257165"/>
+                    </a:xfrm>
+                    <a:prstGeom prst="rect">
+                      <a:avLst/>
+                    </a:prstGeom>
+                  </pic:spPr>
+                </pic:pic>
+              </a:graphicData>
+            </a:graphic>
+          </wp:inline>
+        </w:drawing>
+      </w:r>
+    </w:p>
+    <w:p>
+      <w:pPr>
+        <w:spacing w:after="240" w:line="360" w:lineRule="auto"/>
+        <w:jc w:val="center"/>
+        <w:rPr>
+          <w:rFonts w:ascii="Times New Roman" w:hAnsi="Times New Roman"/>
+          <w:sz w:val="20"/>
+          <w:szCs w:val="20"/>
+          <w:lang w:val="sr-Latn-RS"/>
+        </w:rPr>
+      </w:pPr>
+      <w:r>
+        <w:rPr>
+          <w:rFonts w:ascii="Times New Roman" w:hAnsi="Times New Roman"/>
+          <w:sz w:val="20"/>
+          <w:szCs w:val="20"/>
+          <w:lang w:val="sr-Latn-RS"/>
+        </w:rPr>
+        <w:t>Dijagram 2.4 Slučajevi korišćenja</w:t>
+      </w:r>
+      <w:r>
+        <w:rPr>
+          <w:rFonts w:ascii="Times New Roman" w:hAnsi="Times New Roman"/>
+          <w:sz w:val="20"/>
+          <w:szCs w:val="20"/>
+          <w:lang w:val="sr-Latn-RS"/>
+        </w:rPr>
+        <w:t xml:space="preserve"> (dijagram u punoj veli</w:t>
+      </w:r>
+      <w:r>
+        <w:rPr>
+          <w:rFonts w:ascii="Times New Roman" w:hAnsi="Times New Roman"/>
+          <w:sz w:val="20"/>
+          <w:szCs w:val="20"/>
+          <w:lang w:val="sr-Latn-RS"/>
+        </w:rPr>
+        <w:t xml:space="preserve">čini: </w:t>
+      </w:r>
+      <w:hyperlink r:id="rId16" w:history="1">
+        <w:r>
+          <w:rPr>
+            <w:rStyle w:val="Hyperlink"/>
+            <w:rFonts w:ascii="Times New Roman" w:hAnsi="Times New Roman"/>
+            <w:sz w:val="20"/>
+            <w:szCs w:val="20"/>
+            <w:lang w:val="sr-Latn-RS"/>
+          </w:rPr>
+          <w:t>@ Google Drive</w:t>
+        </w:r>
+      </w:hyperlink>
+      <w:r>
+        <w:rPr>
+          <w:rFonts w:ascii="Times New Roman" w:hAnsi="Times New Roman"/>
+          <w:sz w:val="20"/>
+          <w:szCs w:val="20"/>
+          <w:lang w:val="sr-Latn-RS"/>
+        </w:rPr>
+        <w:t>)</w:t>
+      </w:r>
+      <w:r>
+        <w:rPr>
+          <w:rFonts w:ascii="Times New Roman" w:hAnsi="Times New Roman"/>
+          <w:sz w:val="20"/>
+          <w:szCs w:val="20"/>
+          <w:lang w:val="sr-Latn-RS"/>
+        </w:rPr>
+        <w:t>.</w:t>
+      </w:r>
+    </w:p>
+    <w:p>
+      <w:pPr>
+        <w:pStyle w:val="Heading2"/>
+        <w:spacing w:before="0" w:after="240"/>
         <w:rPr>
           <w:rFonts w:ascii="Times New Roman" w:hAnsi="Times New Roman" w:cs="Times New Roman"/>
           <w:b/>
@@ -2419,8 +2559,7 @@
           <w:szCs w:val="28"/>
           <w:lang w:val="sr-Latn-RS"/>
         </w:rPr>
-        <w:t>3</w:t>
-      </w:r>
+      </w:pPr>
       <w:r>
         <w:rPr>
           <w:rFonts w:ascii="Times New Roman" w:hAnsi="Times New Roman" w:cs="Times New Roman"/>
@@ -2431,7 +2570,7 @@
           <w:szCs w:val="28"/>
           <w:lang w:val="sr-Latn-RS"/>
         </w:rPr>
-        <w:t xml:space="preserve"> DIJAGRAM </w:t>
+        <w:t>2.</w:t>
       </w:r>
       <w:r>
         <w:rPr>
@@ -2443,6 +2582,30 @@
           <w:szCs w:val="28"/>
           <w:lang w:val="sr-Latn-RS"/>
         </w:rPr>
+        <w:t>3</w:t>
+      </w:r>
+      <w:r>
+        <w:rPr>
+          <w:rFonts w:ascii="Times New Roman" w:hAnsi="Times New Roman" w:cs="Times New Roman"/>
+          <w:b/>
+          <w:bCs/>
+          <w:color w:val="auto"/>
+          <w:sz w:val="28"/>
+          <w:szCs w:val="28"/>
+          <w:lang w:val="sr-Latn-RS"/>
+        </w:rPr>
+        <w:t xml:space="preserve"> DIJAGRAM </w:t>
+      </w:r>
+      <w:r>
+        <w:rPr>
+          <w:rFonts w:ascii="Times New Roman" w:hAnsi="Times New Roman" w:cs="Times New Roman"/>
+          <w:b/>
+          <w:bCs/>
+          <w:color w:val="auto"/>
+          <w:sz w:val="28"/>
+          <w:szCs w:val="28"/>
+          <w:lang w:val="sr-Latn-RS"/>
+        </w:rPr>
         <w:t>KLASA</w:t>
       </w:r>
     </w:p>
@@ -2479,18 +2642,153 @@
           <w:lang w:val="sr-Latn-RS"/>
         </w:rPr>
       </w:pPr>
+      <w:r>
+        <w:rPr>
+          <w:rFonts w:ascii="Times New Roman" w:hAnsi="Times New Roman"/>
+          <w:noProof/>
+          <w:sz w:val="24"/>
+          <w:szCs w:val="24"/>
+          <w:lang w:val="sr-Latn-RS"/>
+        </w:rPr>
+        <w:lastRenderedPageBreak/>
+        <w:drawing>
+          <wp:inline distT="0" distB="0" distL="0" distR="0" wp14:anchorId="4ABF96C0" wp14:editId="58852CEA">
+            <wp:extent cx="5731236" cy="3583940"/>
+            <wp:effectExtent l="0" t="0" r="0" b="0"/>
+            <wp:docPr id="7" name="Picture 7"/>
+            <wp:cNvGraphicFramePr>
+              <a:graphicFrameLocks xmlns:a="http://schemas.openxmlformats.org/drawingml/2006/main" noChangeAspect="1"/>
+            </wp:cNvGraphicFramePr>
+            <a:graphic xmlns:a="http://schemas.openxmlformats.org/drawingml/2006/main">
+              <a:graphicData uri="http://schemas.openxmlformats.org/drawingml/2006/picture">
+                <pic:pic xmlns:pic="http://schemas.openxmlformats.org/drawingml/2006/picture">
+                  <pic:nvPicPr>
+                    <pic:cNvPr id="7" name="dijagram_2-5_dijagram-klasa.png"/>
+                    <pic:cNvPicPr/>
+                  </pic:nvPicPr>
+                  <pic:blipFill>
+                    <a:blip r:embed="rId17">
+                      <a:extLst>
+                        <a:ext uri="{28A0092B-C50C-407E-A947-70E740481C1C}">
+                          <a14:useLocalDpi xmlns:a14="http://schemas.microsoft.com/office/drawing/2010/main" val="0"/>
+                        </a:ext>
+                      </a:extLst>
+                    </a:blip>
+                    <a:stretch>
+                      <a:fillRect/>
+                    </a:stretch>
+                  </pic:blipFill>
+                  <pic:spPr>
+                    <a:xfrm>
+                      <a:off x="0" y="0"/>
+                      <a:ext cx="5731236" cy="3583940"/>
+                    </a:xfrm>
+                    <a:prstGeom prst="rect">
+                      <a:avLst/>
+                    </a:prstGeom>
+                  </pic:spPr>
+                </pic:pic>
+              </a:graphicData>
+            </a:graphic>
+          </wp:inline>
+        </w:drawing>
+      </w:r>
     </w:p>
     <w:p>
       <w:pPr>
         <w:spacing w:after="240" w:line="360" w:lineRule="auto"/>
-        <w:jc w:val="both"/>
-        <w:rPr>
-          <w:rFonts w:ascii="Times New Roman" w:hAnsi="Times New Roman"/>
-          <w:sz w:val="24"/>
-          <w:szCs w:val="24"/>
-          <w:lang w:val="sr-Latn-RS"/>
-        </w:rPr>
-      </w:pPr>
+        <w:jc w:val="center"/>
+        <w:rPr>
+          <w:rFonts w:ascii="Times New Roman" w:hAnsi="Times New Roman"/>
+          <w:sz w:val="24"/>
+          <w:szCs w:val="24"/>
+          <w:lang w:val="sr-Latn-RS"/>
+        </w:rPr>
+      </w:pPr>
+      <w:r>
+        <w:rPr>
+          <w:rFonts w:ascii="Times New Roman" w:hAnsi="Times New Roman"/>
+          <w:sz w:val="20"/>
+          <w:szCs w:val="20"/>
+          <w:lang w:val="sr-Latn-RS"/>
+        </w:rPr>
+        <w:t>Dijagram 2.</w:t>
+      </w:r>
+      <w:r>
+        <w:rPr>
+          <w:rFonts w:ascii="Times New Roman" w:hAnsi="Times New Roman"/>
+          <w:sz w:val="20"/>
+          <w:szCs w:val="20"/>
+          <w:lang w:val="sr-Latn-RS"/>
+        </w:rPr>
+        <w:t>5</w:t>
+      </w:r>
+      <w:r>
+        <w:rPr>
+          <w:rFonts w:ascii="Times New Roman" w:hAnsi="Times New Roman"/>
+          <w:sz w:val="20"/>
+          <w:szCs w:val="20"/>
+          <w:lang w:val="sr-Latn-RS"/>
+        </w:rPr>
+        <w:t xml:space="preserve"> </w:t>
+      </w:r>
+      <w:r>
+        <w:rPr>
+          <w:rFonts w:ascii="Times New Roman" w:hAnsi="Times New Roman"/>
+          <w:sz w:val="20"/>
+          <w:szCs w:val="20"/>
+          <w:lang w:val="sr-Latn-RS"/>
+        </w:rPr>
+        <w:t>Dijagram klasa</w:t>
+      </w:r>
+      <w:r>
+        <w:rPr>
+          <w:rFonts w:ascii="Times New Roman" w:hAnsi="Times New Roman"/>
+          <w:sz w:val="20"/>
+          <w:szCs w:val="20"/>
+          <w:lang w:val="sr-Latn-RS"/>
+        </w:rPr>
+        <w:t xml:space="preserve"> (dijagram u punoj veli</w:t>
+      </w:r>
+      <w:r>
+        <w:rPr>
+          <w:rFonts w:ascii="Times New Roman" w:hAnsi="Times New Roman"/>
+          <w:sz w:val="20"/>
+          <w:szCs w:val="20"/>
+          <w:lang w:val="sr-Latn-RS"/>
+        </w:rPr>
+        <w:t xml:space="preserve">čini: </w:t>
+      </w:r>
+      <w:hyperlink r:id="rId18" w:history="1">
+        <w:r>
+          <w:rPr>
+            <w:rStyle w:val="Hyperlink"/>
+            <w:rFonts w:ascii="Times New Roman" w:hAnsi="Times New Roman"/>
+            <w:sz w:val="20"/>
+            <w:szCs w:val="20"/>
+            <w:lang w:val="sr-Latn-RS"/>
+          </w:rPr>
+          <w:t>@ Google Drive</w:t>
+        </w:r>
+      </w:hyperlink>
+      <w:r>
+        <w:rPr>
+          <w:rFonts w:ascii="Times New Roman" w:hAnsi="Times New Roman"/>
+          <w:sz w:val="20"/>
+          <w:szCs w:val="20"/>
+          <w:lang w:val="sr-Latn-RS"/>
+        </w:rPr>
+        <w:t>)</w:t>
+      </w:r>
+      <w:r>
+        <w:rPr>
+          <w:rFonts w:ascii="Times New Roman" w:hAnsi="Times New Roman"/>
+          <w:sz w:val="20"/>
+          <w:szCs w:val="20"/>
+          <w:lang w:val="sr-Latn-RS"/>
+        </w:rPr>
+        <w:t>.</w:t>
+      </w:r>
     </w:p>
     <w:p>
       <w:pPr>
@@ -2503,6 +2801,17 @@
           <w:lang w:val="sr-Latn-RS"/>
         </w:rPr>
       </w:pPr>
+      <w:r>
+        <w:rPr>
+          <w:rFonts w:ascii="Times New Roman" w:hAnsi="Times New Roman"/>
+          <w:sz w:val="24"/>
+          <w:szCs w:val="24"/>
+          <w:lang w:val="sr-Latn-RS"/>
+        </w:rPr>
+        <w:t>Tekst</w:t>
+      </w:r>
+      <w:bookmarkStart w:id="0" w:name="_GoBack"/>
+      <w:bookmarkEnd w:id="0"/>
     </w:p>
     <w:p>
       <w:pPr>
@@ -2725,7 +3034,6 @@
           <w:color w:val="auto"/>
           <w:lang w:val="sr-Latn-RS"/>
         </w:rPr>
-        <w:lastRenderedPageBreak/>
         <w:t>X LITERATURA</w:t>
       </w:r>
     </w:p>
@@ -2752,7 +3060,7 @@
         </w:rPr>
         <w:t xml:space="preserve">[1] OECD (2020), OECD Employment Outlook 2020: Worker Security and the COVID-19 Crisis, OECD Publishing, Paris, </w:t>
       </w:r>
-      <w:hyperlink r:id="rId18" w:history="1">
+      <w:hyperlink r:id="rId19" w:history="1">
         <w:r>
           <w:rPr>
             <w:rStyle w:val="Hyperlink"/>
@@ -2809,7 +3117,7 @@
         </w:rPr>
         <w:t xml:space="preserve">[2] Pedro Soto-Acosta (2020) COVID-19 Pandemic: Shifting Digital Transformation to a High-Speed Gear, Information Systems Management, 37:4, 260-266, DOI: 10.1080/10580530.2020.1814461, </w:t>
       </w:r>
-      <w:hyperlink r:id="rId19" w:history="1">
+      <w:hyperlink r:id="rId20" w:history="1">
         <w:r>
           <w:rPr>
             <w:rStyle w:val="Hyperlink"/>
@@ -2844,7 +3152,7 @@
       </w:r>
     </w:p>
     <w:sectPr>
-      <w:footerReference w:type="default" r:id="rId20"/>
+      <w:footerReference w:type="default" r:id="rId21"/>
       <w:pgSz w:w="11906" w:h="16838" w:code="9"/>
       <w:pgMar w:top="1440" w:right="1440" w:bottom="1440" w:left="1440" w:header="709" w:footer="709" w:gutter="0"/>
       <w:cols w:space="708"/>
@@ -2853,39 +3161,6 @@
     </w:sectPr>
   </w:body>
 </w:document>
-</file>
-
-<file path=word/comments.xml><?xml version="1.0" encoding="utf-8"?>
-<w:comments xmlns:wpc="http://schemas.microsoft.com/office/word/2010/wordprocessingCanvas" xmlns:cx="http://schemas.microsoft.com/office/drawing/2014/chartex" xmlns:cx1="http://schemas.microsoft.com/office/drawing/2015/9/8/chartex" xmlns:cx2="http://schemas.microsoft.com/office/drawing/2015/10/21/chartex" xmlns:cx3="http://schemas.microsoft.com/office/drawing/2016/5/9/chartex" xmlns:cx4="http://schemas.microsoft.com/office/drawing/2016/5/10/chartex" xmlns:cx5="http://schemas.microsoft.com/office/drawing/2016/5/11/chartex" xmlns:cx6="http://schemas.microsoft.com/office/drawing/2016/5/12/chartex" xmlns:cx7="http://schemas.microsoft.com/office/drawing/2016/5/13/chartex" xmlns:cx8="http://schemas.microsoft.com/office/drawing/2016/5/14/chartex" xmlns:mc="http://schemas.openxmlformats.org/markup-compatibility/2006" xmlns:aink="http://schemas.microsoft.com/office/drawing/2016/ink" xmlns:am3d="http://schemas.microsoft.com/office/drawing/2017/model3d" xmlns:o="urn:schemas-microsoft-com:office:office" xmlns:r="http://schemas.openxmlformats.org/officeDocument/2006/relationships" xmlns:m="http://schemas.openxmlformats.org/officeDocument/2006/math" xmlns:v="urn:schemas-microsoft-com:vml" xmlns:wp14="http://schemas.microsoft.com/office/word/2010/wordprocessingDrawing" xmlns:wp="http://schemas.openxmlformats.org/drawingml/2006/wordprocessingDrawing" xmlns:w10="urn:schemas-microsoft-com:office:word" xmlns:w="http://schemas.openxmlformats.org/wordprocessingml/2006/main" xmlns:w14="http://schemas.microsoft.com/office/word/2010/wordml" xmlns:w15="http://schemas.microsoft.com/office/word/2012/wordml" xmlns:w16cid="http://schemas.microsoft.com/office/word/2016/wordml/cid" xmlns:w16se="http://schemas.microsoft.com/office/word/2015/wordml/symex" xmlns:wpg="http://schemas.microsoft.com/office/word/2010/wordprocessingGroup" xmlns:wpi="http://schemas.microsoft.com/office/word/2010/wordprocessingInk" xmlns:wne="http://schemas.microsoft.com/office/word/2006/wordml" xmlns:wps="http://schemas.microsoft.com/office/word/2010/wordprocessingShape" mc:Ignorable="w14 w15 w16se w16cid wp14">
-  <w:comment w:id="0" w:author="Microsoft Office User" w:date="2021-05-22T11:15:00Z" w:initials="MOU">
-    <w:p>
-      <w:pPr>
-        <w:pStyle w:val="CommentText"/>
-      </w:pPr>
-      <w:r>
-        <w:rPr>
-          <w:rStyle w:val="CommentReference"/>
-        </w:rPr>
-        <w:annotationRef/>
-      </w:r>
-      <w:r>
-        <w:t>Dodati novu verziju, izmenjeno Prijem/Slanje NARUDZBE u NABAVKE (donji deo).</w:t>
-      </w:r>
-    </w:p>
-  </w:comment>
-</w:comments>
-</file>
-
-<file path=word/commentsExtended.xml><?xml version="1.0" encoding="utf-8"?>
-<w15:commentsEx xmlns:wpc="http://schemas.microsoft.com/office/word/2010/wordprocessingCanvas" xmlns:cx="http://schemas.microsoft.com/office/drawing/2014/chartex" xmlns:cx1="http://schemas.microsoft.com/office/drawing/2015/9/8/chartex" xmlns:cx2="http://schemas.microsoft.com/office/drawing/2015/10/21/chartex" xmlns:cx3="http://schemas.microsoft.com/office/drawing/2016/5/9/chartex" xmlns:cx4="http://schemas.microsoft.com/office/drawing/2016/5/10/chartex" xmlns:cx5="http://schemas.microsoft.com/office/drawing/2016/5/11/chartex" xmlns:cx6="http://schemas.microsoft.com/office/drawing/2016/5/12/chartex" xmlns:cx7="http://schemas.microsoft.com/office/drawing/2016/5/13/chartex" xmlns:cx8="http://schemas.microsoft.com/office/drawing/2016/5/14/chartex" xmlns:mc="http://schemas.openxmlformats.org/markup-compatibility/2006" xmlns:aink="http://schemas.microsoft.com/office/drawing/2016/ink" xmlns:am3d="http://schemas.microsoft.com/office/drawing/2017/model3d" xmlns:o="urn:schemas-microsoft-com:office:office" xmlns:r="http://schemas.openxmlformats.org/officeDocument/2006/relationships" xmlns:m="http://schemas.openxmlformats.org/officeDocument/2006/math" xmlns:v="urn:schemas-microsoft-com:vml" xmlns:wp14="http://schemas.microsoft.com/office/word/2010/wordprocessingDrawing" xmlns:wp="http://schemas.openxmlformats.org/drawingml/2006/wordprocessingDrawing" xmlns:w10="urn:schemas-microsoft-com:office:word" xmlns:w="http://schemas.openxmlformats.org/wordprocessingml/2006/main" xmlns:w14="http://schemas.microsoft.com/office/word/2010/wordml" xmlns:w15="http://schemas.microsoft.com/office/word/2012/wordml" xmlns:w16cid="http://schemas.microsoft.com/office/word/2016/wordml/cid" xmlns:w16se="http://schemas.microsoft.com/office/word/2015/wordml/symex" xmlns:wpg="http://schemas.microsoft.com/office/word/2010/wordprocessingGroup" xmlns:wpi="http://schemas.microsoft.com/office/word/2010/wordprocessingInk" xmlns:wne="http://schemas.microsoft.com/office/word/2006/wordml" xmlns:wps="http://schemas.microsoft.com/office/word/2010/wordprocessingShape" mc:Ignorable="w14 w15 w16se w16cid wp14">
-  <w15:commentEx w15:paraId="0DA8879D" w15:done="0"/>
-</w15:commentsEx>
-</file>
-
-<file path=word/commentsIds.xml><?xml version="1.0" encoding="utf-8"?>
-<w16cid:commentsIds xmlns:wpc="http://schemas.microsoft.com/office/word/2010/wordprocessingCanvas" xmlns:cx="http://schemas.microsoft.com/office/drawing/2014/chartex" xmlns:cx1="http://schemas.microsoft.com/office/drawing/2015/9/8/chartex" xmlns:cx2="http://schemas.microsoft.com/office/drawing/2015/10/21/chartex" xmlns:cx3="http://schemas.microsoft.com/office/drawing/2016/5/9/chartex" xmlns:cx4="http://schemas.microsoft.com/office/drawing/2016/5/10/chartex" xmlns:cx5="http://schemas.microsoft.com/office/drawing/2016/5/11/chartex" xmlns:cx6="http://schemas.microsoft.com/office/drawing/2016/5/12/chartex" xmlns:cx7="http://schemas.microsoft.com/office/drawing/2016/5/13/chartex" xmlns:cx8="http://schemas.microsoft.com/office/drawing/2016/5/14/chartex" xmlns:mc="http://schemas.openxmlformats.org/markup-compatibility/2006" xmlns:aink="http://schemas.microsoft.com/office/drawing/2016/ink" xmlns:am3d="http://schemas.microsoft.com/office/drawing/2017/model3d" xmlns:o="urn:schemas-microsoft-com:office:office" xmlns:r="http://schemas.openxmlformats.org/officeDocument/2006/relationships" xmlns:m="http://schemas.openxmlformats.org/officeDocument/2006/math" xmlns:v="urn:schemas-microsoft-com:vml" xmlns:wp14="http://schemas.microsoft.com/office/word/2010/wordprocessingDrawing" xmlns:wp="http://schemas.openxmlformats.org/drawingml/2006/wordprocessingDrawing" xmlns:w10="urn:schemas-microsoft-com:office:word" xmlns:w="http://schemas.openxmlformats.org/wordprocessingml/2006/main" xmlns:w14="http://schemas.microsoft.com/office/word/2010/wordml" xmlns:w15="http://schemas.microsoft.com/office/word/2012/wordml" xmlns:w16cid="http://schemas.microsoft.com/office/word/2016/wordml/cid" xmlns:w16se="http://schemas.microsoft.com/office/word/2015/wordml/symex" xmlns:wpg="http://schemas.microsoft.com/office/word/2010/wordprocessingGroup" xmlns:wpi="http://schemas.microsoft.com/office/word/2010/wordprocessingInk" xmlns:wne="http://schemas.microsoft.com/office/word/2006/wordml" xmlns:wps="http://schemas.microsoft.com/office/word/2010/wordprocessingShape" mc:Ignorable="w14 w15 w16se w16cid wp14">
-  <w16cid:commentId w16cid:paraId="0DA8879D" w16cid:durableId="24536639"/>
-</w16cid:commentsIds>
 </file>
 
 <file path=word/endnotes.xml><?xml version="1.0" encoding="utf-8"?>
@@ -3005,14 +3280,6 @@
     </w:p>
   </w:footnote>
 </w:footnotes>
-</file>
-
-<file path=word/people.xml><?xml version="1.0" encoding="utf-8"?>
-<w15:people xmlns:wpc="http://schemas.microsoft.com/office/word/2010/wordprocessingCanvas" xmlns:cx="http://schemas.microsoft.com/office/drawing/2014/chartex" xmlns:cx1="http://schemas.microsoft.com/office/drawing/2015/9/8/chartex" xmlns:cx2="http://schemas.microsoft.com/office/drawing/2015/10/21/chartex" xmlns:cx3="http://schemas.microsoft.com/office/drawing/2016/5/9/chartex" xmlns:cx4="http://schemas.microsoft.com/office/drawing/2016/5/10/chartex" xmlns:cx5="http://schemas.microsoft.com/office/drawing/2016/5/11/chartex" xmlns:cx6="http://schemas.microsoft.com/office/drawing/2016/5/12/chartex" xmlns:cx7="http://schemas.microsoft.com/office/drawing/2016/5/13/chartex" xmlns:cx8="http://schemas.microsoft.com/office/drawing/2016/5/14/chartex" xmlns:mc="http://schemas.openxmlformats.org/markup-compatibility/2006" xmlns:aink="http://schemas.microsoft.com/office/drawing/2016/ink" xmlns:am3d="http://schemas.microsoft.com/office/drawing/2017/model3d" xmlns:o="urn:schemas-microsoft-com:office:office" xmlns:r="http://schemas.openxmlformats.org/officeDocument/2006/relationships" xmlns:m="http://schemas.openxmlformats.org/officeDocument/2006/math" xmlns:v="urn:schemas-microsoft-com:vml" xmlns:wp14="http://schemas.microsoft.com/office/word/2010/wordprocessingDrawing" xmlns:wp="http://schemas.openxmlformats.org/drawingml/2006/wordprocessingDrawing" xmlns:w10="urn:schemas-microsoft-com:office:word" xmlns:w="http://schemas.openxmlformats.org/wordprocessingml/2006/main" xmlns:w14="http://schemas.microsoft.com/office/word/2010/wordml" xmlns:w15="http://schemas.microsoft.com/office/word/2012/wordml" xmlns:w16cid="http://schemas.microsoft.com/office/word/2016/wordml/cid" xmlns:w16se="http://schemas.microsoft.com/office/word/2015/wordml/symex" xmlns:wpg="http://schemas.microsoft.com/office/word/2010/wordprocessingGroup" xmlns:wpi="http://schemas.microsoft.com/office/word/2010/wordprocessingInk" xmlns:wne="http://schemas.microsoft.com/office/word/2006/wordml" xmlns:wps="http://schemas.microsoft.com/office/word/2010/wordprocessingShape" mc:Ignorable="w14 w15 w16se w16cid wp14">
-  <w15:person w15:author="Microsoft Office User">
-    <w15:presenceInfo w15:providerId="None" w15:userId="Microsoft Office User"/>
-  </w15:person>
-</w15:people>
 </file>
 
 <file path=word/styles.xml><?xml version="1.0" encoding="utf-8"?>
@@ -3979,7 +4246,7 @@
 </file>
 
 <file path=customXml/itemProps1.xml><?xml version="1.0" encoding="utf-8"?>
-<ds:datastoreItem xmlns:ds="http://schemas.openxmlformats.org/officeDocument/2006/customXml" ds:itemID="{ECCDCC6F-DFBD-AF47-AEDA-48B3A5E87EE7}">
+<ds:datastoreItem xmlns:ds="http://schemas.openxmlformats.org/officeDocument/2006/customXml" ds:itemID="{2F8E8CB8-784D-E748-9D1F-4973C3094E2D}">
   <ds:schemaRefs>
     <ds:schemaRef ds:uri="http://schemas.openxmlformats.org/officeDocument/2006/bibliography"/>
   </ds:schemaRefs>

</xml_diff>

<commit_message>
Zamenjeni dijagrami aktivnosti 2 i 3.
</commit_message>
<xml_diff>
--- a/docx/SeminarskiRad.docx
+++ b/docx/SeminarskiRad.docx
@@ -1,6 +1,6 @@
 
 <file path=word/document.xml><?xml version="1.0" encoding="utf-8"?>
-<w:document xmlns:wpc="http://schemas.microsoft.com/office/word/2010/wordprocessingCanvas" xmlns:cx="http://schemas.microsoft.com/office/drawing/2014/chartex" xmlns:cx1="http://schemas.microsoft.com/office/drawing/2015/9/8/chartex" xmlns:cx2="http://schemas.microsoft.com/office/drawing/2015/10/21/chartex" xmlns:cx3="http://schemas.microsoft.com/office/drawing/2016/5/9/chartex" xmlns:cx4="http://schemas.microsoft.com/office/drawing/2016/5/10/chartex" xmlns:cx5="http://schemas.microsoft.com/office/drawing/2016/5/11/chartex" xmlns:cx6="http://schemas.microsoft.com/office/drawing/2016/5/12/chartex" xmlns:cx7="http://schemas.microsoft.com/office/drawing/2016/5/13/chartex" xmlns:cx8="http://schemas.microsoft.com/office/drawing/2016/5/14/chartex" xmlns:mc="http://schemas.openxmlformats.org/markup-compatibility/2006" xmlns:aink="http://schemas.microsoft.com/office/drawing/2016/ink" xmlns:am3d="http://schemas.microsoft.com/office/drawing/2017/model3d" xmlns:o="urn:schemas-microsoft-com:office:office" xmlns:r="http://schemas.openxmlformats.org/officeDocument/2006/relationships" xmlns:m="http://schemas.openxmlformats.org/officeDocument/2006/math" xmlns:v="urn:schemas-microsoft-com:vml" xmlns:wp14="http://schemas.microsoft.com/office/word/2010/wordprocessingDrawing" xmlns:wp="http://schemas.openxmlformats.org/drawingml/2006/wordprocessingDrawing" xmlns:w10="urn:schemas-microsoft-com:office:word" xmlns:w="http://schemas.openxmlformats.org/wordprocessingml/2006/main" xmlns:w14="http://schemas.microsoft.com/office/word/2010/wordml" xmlns:w15="http://schemas.microsoft.com/office/word/2012/wordml" xmlns:w16cex="http://schemas.microsoft.com/office/word/2018/wordml/cex" xmlns:w16cid="http://schemas.microsoft.com/office/word/2016/wordml/cid" xmlns:w16="http://schemas.microsoft.com/office/word/2018/wordml" xmlns:w16sdtdh="http://schemas.microsoft.com/office/word/2020/wordml/sdtdatahash" xmlns:w16se="http://schemas.microsoft.com/office/word/2015/wordml/symex" xmlns:wpg="http://schemas.microsoft.com/office/word/2010/wordprocessingGroup" xmlns:wpi="http://schemas.microsoft.com/office/word/2010/wordprocessingInk" xmlns:wne="http://schemas.microsoft.com/office/word/2006/wordml" xmlns:wps="http://schemas.microsoft.com/office/word/2010/wordprocessingShape" mc:Ignorable="w14 w15 w16se w16cid w16 w16cex w16sdtdh wp14">
+<w:document xmlns:wpc="http://schemas.microsoft.com/office/word/2010/wordprocessingCanvas" xmlns:cx="http://schemas.microsoft.com/office/drawing/2014/chartex" xmlns:cx1="http://schemas.microsoft.com/office/drawing/2015/9/8/chartex" xmlns:cx2="http://schemas.microsoft.com/office/drawing/2015/10/21/chartex" xmlns:cx3="http://schemas.microsoft.com/office/drawing/2016/5/9/chartex" xmlns:cx4="http://schemas.microsoft.com/office/drawing/2016/5/10/chartex" xmlns:cx5="http://schemas.microsoft.com/office/drawing/2016/5/11/chartex" xmlns:cx6="http://schemas.microsoft.com/office/drawing/2016/5/12/chartex" xmlns:cx7="http://schemas.microsoft.com/office/drawing/2016/5/13/chartex" xmlns:cx8="http://schemas.microsoft.com/office/drawing/2016/5/14/chartex" xmlns:mc="http://schemas.openxmlformats.org/markup-compatibility/2006" xmlns:aink="http://schemas.microsoft.com/office/drawing/2016/ink" xmlns:am3d="http://schemas.microsoft.com/office/drawing/2017/model3d" xmlns:o="urn:schemas-microsoft-com:office:office" xmlns:r="http://schemas.openxmlformats.org/officeDocument/2006/relationships" xmlns:m="http://schemas.openxmlformats.org/officeDocument/2006/math" xmlns:v="urn:schemas-microsoft-com:vml" xmlns:wp14="http://schemas.microsoft.com/office/word/2010/wordprocessingDrawing" xmlns:wp="http://schemas.openxmlformats.org/drawingml/2006/wordprocessingDrawing" xmlns:w10="urn:schemas-microsoft-com:office:word" xmlns:w="http://schemas.openxmlformats.org/wordprocessingml/2006/main" xmlns:w14="http://schemas.microsoft.com/office/word/2010/wordml" xmlns:w15="http://schemas.microsoft.com/office/word/2012/wordml" xmlns:w16cid="http://schemas.microsoft.com/office/word/2016/wordml/cid" xmlns:w16se="http://schemas.microsoft.com/office/word/2015/wordml/symex" xmlns:wpg="http://schemas.microsoft.com/office/word/2010/wordprocessingGroup" xmlns:wpi="http://schemas.microsoft.com/office/word/2010/wordprocessingInk" xmlns:wne="http://schemas.microsoft.com/office/word/2006/wordml" xmlns:wps="http://schemas.microsoft.com/office/word/2010/wordprocessingShape" mc:Ignorable="w14 w15 w16se w16cid wp14">
   <w:body>
     <w:p>
       <w:r>
@@ -113,7 +113,17 @@
                 <w:szCs w:val="24"/>
                 <w:lang w:val="ru-RU" w:eastAsia="zh-CN" w:bidi="hi-IN"/>
               </w:rPr>
-              <w:t>УНИВЕРЗИТЕТ У НОВОМ</w:t>
+              <w:t xml:space="preserve">УНИВЕРЗИТЕТ </w:t>
+            </w:r>
+            <w:proofErr w:type="gramStart"/>
+            <w:r>
+              <w:rPr>
+                <w:rFonts w:ascii="Times New Roman" w:hAnsi="Times New Roman"/>
+                <w:sz w:val="24"/>
+                <w:szCs w:val="24"/>
+                <w:lang w:val="ru-RU" w:eastAsia="zh-CN" w:bidi="hi-IN"/>
+              </w:rPr>
+              <w:t>У НОВОМ</w:t>
             </w:r>
             <w:r>
               <w:rPr>
@@ -133,6 +143,7 @@
               </w:rPr>
               <w:t>САДУ</w:t>
             </w:r>
+            <w:proofErr w:type="gramEnd"/>
           </w:p>
           <w:p>
             <w:pPr>
@@ -562,6 +573,7 @@
           <w:lang w:val="sr-Latn-RS"/>
         </w:rPr>
       </w:pPr>
+      <w:proofErr w:type="spellStart"/>
       <w:r>
         <w:rPr>
           <w:rFonts w:ascii="Times New Roman" w:hAnsi="Times New Roman"/>
@@ -569,7 +581,17 @@
           <w:sz w:val="24"/>
           <w:szCs w:val="24"/>
         </w:rPr>
-        <w:t xml:space="preserve">Ime </w:t>
+        <w:t>Ime</w:t>
+      </w:r>
+      <w:proofErr w:type="spellEnd"/>
+      <w:r>
+        <w:rPr>
+          <w:rFonts w:ascii="Times New Roman" w:hAnsi="Times New Roman"/>
+          <w:b/>
+          <w:sz w:val="24"/>
+          <w:szCs w:val="24"/>
+        </w:rPr>
+        <w:t xml:space="preserve"> </w:t>
       </w:r>
       <w:proofErr w:type="spellStart"/>
       <w:r>
@@ -698,6 +720,7 @@
           <w:szCs w:val="24"/>
         </w:rPr>
       </w:pPr>
+      <w:proofErr w:type="spellStart"/>
       <w:r>
         <w:rPr>
           <w:rFonts w:ascii="Times New Roman" w:hAnsi="Times New Roman"/>
@@ -705,7 +728,17 @@
           <w:sz w:val="24"/>
           <w:szCs w:val="24"/>
         </w:rPr>
-        <w:t xml:space="preserve">Ime </w:t>
+        <w:t>Ime</w:t>
+      </w:r>
+      <w:proofErr w:type="spellEnd"/>
+      <w:r>
+        <w:rPr>
+          <w:rFonts w:ascii="Times New Roman" w:hAnsi="Times New Roman"/>
+          <w:b/>
+          <w:sz w:val="24"/>
+          <w:szCs w:val="24"/>
+        </w:rPr>
+        <w:t xml:space="preserve"> </w:t>
       </w:r>
       <w:proofErr w:type="spellStart"/>
       <w:r>
@@ -865,6 +898,7 @@
           <w:szCs w:val="24"/>
         </w:rPr>
       </w:pPr>
+      <w:proofErr w:type="spellStart"/>
       <w:r>
         <w:rPr>
           <w:rFonts w:ascii="Times New Roman" w:hAnsi="Times New Roman"/>
@@ -872,7 +906,17 @@
           <w:sz w:val="24"/>
           <w:szCs w:val="24"/>
         </w:rPr>
-        <w:t xml:space="preserve">Ime </w:t>
+        <w:t>Ime</w:t>
+      </w:r>
+      <w:proofErr w:type="spellEnd"/>
+      <w:r>
+        <w:rPr>
+          <w:rFonts w:ascii="Times New Roman" w:hAnsi="Times New Roman"/>
+          <w:b/>
+          <w:sz w:val="24"/>
+          <w:szCs w:val="24"/>
+        </w:rPr>
+        <w:t xml:space="preserve"> </w:t>
       </w:r>
       <w:proofErr w:type="spellStart"/>
       <w:r>
@@ -2332,7 +2376,25 @@
           <w:sz w:val="24"/>
           <w:szCs w:val="24"/>
         </w:rPr>
-        <w:t xml:space="preserve"> koji je </w:t>
+        <w:t xml:space="preserve"> </w:t>
+      </w:r>
+      <w:proofErr w:type="spellStart"/>
+      <w:r>
+        <w:rPr>
+          <w:rFonts w:ascii="Times New Roman" w:hAnsi="Times New Roman"/>
+          <w:sz w:val="24"/>
+          <w:szCs w:val="24"/>
+        </w:rPr>
+        <w:t>koji</w:t>
+      </w:r>
+      <w:proofErr w:type="spellEnd"/>
+      <w:r>
+        <w:rPr>
+          <w:rFonts w:ascii="Times New Roman" w:hAnsi="Times New Roman"/>
+          <w:sz w:val="24"/>
+          <w:szCs w:val="24"/>
+        </w:rPr>
+        <w:t xml:space="preserve"> je </w:t>
       </w:r>
       <w:proofErr w:type="spellStart"/>
       <w:r>
@@ -3230,7 +3292,25 @@
           <w:sz w:val="24"/>
           <w:szCs w:val="24"/>
         </w:rPr>
-        <w:t xml:space="preserve"> od </w:t>
+        <w:t xml:space="preserve"> </w:t>
+      </w:r>
+      <w:proofErr w:type="spellStart"/>
+      <w:r>
+        <w:rPr>
+          <w:rFonts w:ascii="Times New Roman" w:hAnsi="Times New Roman"/>
+          <w:sz w:val="24"/>
+          <w:szCs w:val="24"/>
+        </w:rPr>
+        <w:t>od</w:t>
+      </w:r>
+      <w:proofErr w:type="spellEnd"/>
+      <w:r>
+        <w:rPr>
+          <w:rFonts w:ascii="Times New Roman" w:hAnsi="Times New Roman"/>
+          <w:sz w:val="24"/>
+          <w:szCs w:val="24"/>
+        </w:rPr>
+        <w:t xml:space="preserve"> </w:t>
       </w:r>
       <w:proofErr w:type="spellStart"/>
       <w:r>
@@ -4984,7 +5064,25 @@
           <w:sz w:val="24"/>
           <w:szCs w:val="24"/>
         </w:rPr>
-        <w:t xml:space="preserve"> koji </w:t>
+        <w:t xml:space="preserve"> </w:t>
+      </w:r>
+      <w:proofErr w:type="spellStart"/>
+      <w:r>
+        <w:rPr>
+          <w:rFonts w:ascii="Times New Roman" w:hAnsi="Times New Roman"/>
+          <w:sz w:val="24"/>
+          <w:szCs w:val="24"/>
+        </w:rPr>
+        <w:t>koji</w:t>
+      </w:r>
+      <w:proofErr w:type="spellEnd"/>
+      <w:r>
+        <w:rPr>
+          <w:rFonts w:ascii="Times New Roman" w:hAnsi="Times New Roman"/>
+          <w:sz w:val="24"/>
+          <w:szCs w:val="24"/>
+        </w:rPr>
+        <w:t xml:space="preserve"> </w:t>
       </w:r>
       <w:proofErr w:type="spellStart"/>
       <w:r>
@@ -5554,7 +5652,25 @@
           <w:sz w:val="24"/>
           <w:szCs w:val="24"/>
         </w:rPr>
-        <w:t xml:space="preserve"> koji </w:t>
+        <w:t xml:space="preserve"> </w:t>
+      </w:r>
+      <w:proofErr w:type="spellStart"/>
+      <w:r>
+        <w:rPr>
+          <w:rFonts w:ascii="Times New Roman" w:hAnsi="Times New Roman"/>
+          <w:sz w:val="24"/>
+          <w:szCs w:val="24"/>
+        </w:rPr>
+        <w:t>koji</w:t>
+      </w:r>
+      <w:proofErr w:type="spellEnd"/>
+      <w:r>
+        <w:rPr>
+          <w:rFonts w:ascii="Times New Roman" w:hAnsi="Times New Roman"/>
+          <w:sz w:val="24"/>
+          <w:szCs w:val="24"/>
+        </w:rPr>
+        <w:t xml:space="preserve"> </w:t>
       </w:r>
       <w:proofErr w:type="spellStart"/>
       <w:r>
@@ -8051,42 +8167,59 @@
         </w:rPr>
         <w:t xml:space="preserve">Dijagram 2.1 Online naručivanje (dijagram u punoj veličini: </w:t>
       </w:r>
-      <w:r>
-        <w:fldChar w:fldCharType="begin"/>
-      </w:r>
-      <w:r>
-        <w:instrText xml:space="preserve"> HYPERLINK "https://drive.google.com/file/d/1vmfMTnNoMf_XlC45kIsL8_qhS_Zuq8jP/view?usp=sharing" </w:instrText>
-      </w:r>
-      <w:r>
-        <w:fldChar w:fldCharType="separate"/>
-      </w:r>
-      <w:r>
-        <w:rPr>
-          <w:rStyle w:val="Hyperlink"/>
+      <w:hyperlink r:id="rId10" w:history="1">
+        <w:r>
+          <w:rPr>
+            <w:rStyle w:val="Hyperlink"/>
+            <w:rFonts w:ascii="Times New Roman" w:hAnsi="Times New Roman"/>
+            <w:sz w:val="20"/>
+            <w:szCs w:val="20"/>
+            <w:lang w:val="sr-Latn-RS"/>
+          </w:rPr>
+          <w:t xml:space="preserve">@ </w:t>
+        </w:r>
+        <w:proofErr w:type="spellStart"/>
+        <w:r>
+          <w:rPr>
+            <w:rStyle w:val="Hyperlink"/>
+            <w:rFonts w:ascii="Times New Roman" w:hAnsi="Times New Roman"/>
+            <w:sz w:val="20"/>
+            <w:szCs w:val="20"/>
+            <w:lang w:val="sr-Latn-RS"/>
+          </w:rPr>
+          <w:t>Google</w:t>
+        </w:r>
+        <w:proofErr w:type="spellEnd"/>
+        <w:r>
+          <w:rPr>
+            <w:rStyle w:val="Hyperlink"/>
+            <w:rFonts w:ascii="Times New Roman" w:hAnsi="Times New Roman"/>
+            <w:sz w:val="20"/>
+            <w:szCs w:val="20"/>
+            <w:lang w:val="sr-Latn-RS"/>
+          </w:rPr>
+          <w:t xml:space="preserve"> </w:t>
+        </w:r>
+        <w:proofErr w:type="spellStart"/>
+        <w:r>
+          <w:rPr>
+            <w:rStyle w:val="Hyperlink"/>
+            <w:rFonts w:ascii="Times New Roman" w:hAnsi="Times New Roman"/>
+            <w:sz w:val="20"/>
+            <w:szCs w:val="20"/>
+            <w:lang w:val="sr-Latn-RS"/>
+          </w:rPr>
+          <w:t>Drive</w:t>
+        </w:r>
+        <w:proofErr w:type="spellEnd"/>
+      </w:hyperlink>
+      <w:r>
+        <w:rPr>
           <w:rFonts w:ascii="Times New Roman" w:hAnsi="Times New Roman"/>
           <w:sz w:val="20"/>
           <w:szCs w:val="20"/>
           <w:lang w:val="sr-Latn-RS"/>
         </w:rPr>
-        <w:t>@ Google Drive</w:t>
-      </w:r>
-      <w:r>
-        <w:rPr>
-          <w:rStyle w:val="Hyperlink"/>
-          <w:rFonts w:ascii="Times New Roman" w:hAnsi="Times New Roman"/>
-          <w:sz w:val="20"/>
-          <w:szCs w:val="20"/>
-          <w:lang w:val="sr-Latn-RS"/>
-        </w:rPr>
-        <w:fldChar w:fldCharType="end"/>
-      </w:r>
-      <w:r>
-        <w:rPr>
-          <w:rFonts w:ascii="Times New Roman" w:hAnsi="Times New Roman"/>
-          <w:sz w:val="20"/>
-          <w:szCs w:val="20"/>
-          <w:lang w:val="sr-Latn-RS"/>
-        </w:rPr>
         <w:t>)</w:t>
       </w:r>
     </w:p>
@@ -8151,199 +8284,10 @@
           <w:lang w:val="sr-Latn-RS"/>
         </w:rPr>
         <w:drawing>
-          <wp:inline distT="0" distB="0" distL="0" distR="0" wp14:anchorId="39C9295C" wp14:editId="4FACCFD2">
-            <wp:extent cx="4242816" cy="5797296"/>
-            <wp:effectExtent l="0" t="0" r="5715" b="0"/>
+          <wp:inline distT="0" distB="0" distL="0" distR="0" wp14:anchorId="39C9295C" wp14:editId="3D98A967">
+            <wp:extent cx="3631396" cy="5797296"/>
+            <wp:effectExtent l="0" t="0" r="1270" b="0"/>
             <wp:docPr id="5" name="Picture 5"/>
-            <wp:cNvGraphicFramePr>
-              <a:graphicFrameLocks xmlns:a="http://schemas.openxmlformats.org/drawingml/2006/main" noChangeAspect="1"/>
-            </wp:cNvGraphicFramePr>
-            <a:graphic xmlns:a="http://schemas.openxmlformats.org/drawingml/2006/main">
-              <a:graphicData uri="http://schemas.openxmlformats.org/drawingml/2006/picture">
-                <pic:pic xmlns:pic="http://schemas.openxmlformats.org/drawingml/2006/picture">
-                  <pic:nvPicPr>
-                    <pic:cNvPr id="5" name="Picture 5"/>
-                    <pic:cNvPicPr/>
-                  </pic:nvPicPr>
-                  <pic:blipFill>
-                    <a:blip r:embed="rId10">
-                      <a:extLst>
-                        <a:ext uri="{28A0092B-C50C-407E-A947-70E740481C1C}">
-                          <a14:useLocalDpi xmlns:a14="http://schemas.microsoft.com/office/drawing/2010/main" val="0"/>
-                        </a:ext>
-                      </a:extLst>
-                    </a:blip>
-                    <a:stretch>
-                      <a:fillRect/>
-                    </a:stretch>
-                  </pic:blipFill>
-                  <pic:spPr>
-                    <a:xfrm>
-                      <a:off x="0" y="0"/>
-                      <a:ext cx="4242816" cy="5797296"/>
-                    </a:xfrm>
-                    <a:prstGeom prst="rect">
-                      <a:avLst/>
-                    </a:prstGeom>
-                  </pic:spPr>
-                </pic:pic>
-              </a:graphicData>
-            </a:graphic>
-          </wp:inline>
-        </w:drawing>
-      </w:r>
-    </w:p>
-    <w:p>
-      <w:pPr>
-        <w:spacing w:after="240" w:line="360" w:lineRule="auto"/>
-        <w:jc w:val="center"/>
-        <w:rPr>
-          <w:rFonts w:ascii="Times New Roman" w:hAnsi="Times New Roman"/>
-          <w:sz w:val="20"/>
-          <w:szCs w:val="20"/>
-          <w:lang w:val="sr-Latn-RS"/>
-        </w:rPr>
-      </w:pPr>
-      <w:r>
-        <w:rPr>
-          <w:rFonts w:ascii="Times New Roman" w:hAnsi="Times New Roman"/>
-          <w:sz w:val="20"/>
-          <w:szCs w:val="20"/>
-          <w:lang w:val="sr-Latn-RS"/>
-        </w:rPr>
-        <w:t>Dijagram 2.</w:t>
-      </w:r>
-      <w:r>
-        <w:rPr>
-          <w:rFonts w:ascii="Times New Roman" w:hAnsi="Times New Roman"/>
-          <w:sz w:val="20"/>
-          <w:szCs w:val="20"/>
-          <w:lang w:val="sr-Latn-RS"/>
-        </w:rPr>
-        <w:t>2</w:t>
-      </w:r>
-      <w:r>
-        <w:rPr>
-          <w:rFonts w:ascii="Times New Roman" w:hAnsi="Times New Roman"/>
-          <w:sz w:val="20"/>
-          <w:szCs w:val="20"/>
-          <w:lang w:val="sr-Latn-RS"/>
-        </w:rPr>
-        <w:t xml:space="preserve"> Online </w:t>
-      </w:r>
-      <w:r>
-        <w:rPr>
-          <w:rFonts w:ascii="Times New Roman" w:hAnsi="Times New Roman"/>
-          <w:sz w:val="20"/>
-          <w:szCs w:val="20"/>
-          <w:lang w:val="sr-Latn-RS"/>
-        </w:rPr>
-        <w:t>rezervacija stola</w:t>
-      </w:r>
-      <w:r>
-        <w:rPr>
-          <w:rFonts w:ascii="Times New Roman" w:hAnsi="Times New Roman"/>
-          <w:sz w:val="20"/>
-          <w:szCs w:val="20"/>
-          <w:lang w:val="sr-Latn-RS"/>
-        </w:rPr>
-        <w:t xml:space="preserve"> (dijagram u punoj veličini: </w:t>
-      </w:r>
-      <w:r>
-        <w:fldChar w:fldCharType="begin"/>
-      </w:r>
-      <w:r>
-        <w:instrText xml:space="preserve"> HYPERLINK "https://drive.google.com/file/d/1-o4DRpnMsXfJBzCH5rI9WD9dApQptFgq/view?usp=sharing" </w:instrText>
-      </w:r>
-      <w:r>
-        <w:fldChar w:fldCharType="separate"/>
-      </w:r>
-      <w:r>
-        <w:rPr>
-          <w:rStyle w:val="Hyperlink"/>
-          <w:rFonts w:ascii="Times New Roman" w:hAnsi="Times New Roman"/>
-          <w:sz w:val="20"/>
-          <w:szCs w:val="20"/>
-          <w:lang w:val="sr-Latn-RS"/>
-        </w:rPr>
-        <w:t>@ Google Drive</w:t>
-      </w:r>
-      <w:r>
-        <w:rPr>
-          <w:rStyle w:val="Hyperlink"/>
-          <w:rFonts w:ascii="Times New Roman" w:hAnsi="Times New Roman"/>
-          <w:sz w:val="20"/>
-          <w:szCs w:val="20"/>
-          <w:lang w:val="sr-Latn-RS"/>
-        </w:rPr>
-        <w:fldChar w:fldCharType="end"/>
-      </w:r>
-      <w:r>
-        <w:rPr>
-          <w:rFonts w:ascii="Times New Roman" w:hAnsi="Times New Roman"/>
-          <w:sz w:val="20"/>
-          <w:szCs w:val="20"/>
-          <w:lang w:val="sr-Latn-RS"/>
-        </w:rPr>
-        <w:t>)</w:t>
-      </w:r>
-    </w:p>
-    <w:p>
-      <w:pPr>
-        <w:spacing w:after="240" w:line="360" w:lineRule="auto"/>
-        <w:ind w:firstLine="708"/>
-        <w:jc w:val="both"/>
-        <w:rPr>
-          <w:rFonts w:ascii="Times New Roman" w:hAnsi="Times New Roman"/>
-          <w:sz w:val="24"/>
-          <w:szCs w:val="24"/>
-          <w:lang w:val="sr-Latn-RS"/>
-        </w:rPr>
-      </w:pPr>
-      <w:r>
-        <w:rPr>
-          <w:rFonts w:ascii="Times New Roman" w:hAnsi="Times New Roman"/>
-          <w:sz w:val="24"/>
-          <w:szCs w:val="24"/>
-          <w:lang w:val="sr-Latn-RS"/>
-        </w:rPr>
-        <w:t>Poslednji tok aktivnosti dat na dijagramu 2.3 prikazuje postupak kreiranja nove nabavke nabavke od strane rukovodioca smene. Proces podrazumeva pretragu baze artikala dostupnih za nabavku, dodavanje svakog ponaosob uz određivanje količine, i konačno odabir dobavljača iz liste registrovanih pravnih lica sa kojima restoran sarađuje. Komunikacija sa dobavljačima se takođe odvija preko informacionog sistema na način automatskog slanja obaveštenja po kreiranju nabavke.</w:t>
-      </w:r>
-      <w:r>
-        <w:rPr>
-          <w:rFonts w:ascii="Times New Roman" w:hAnsi="Times New Roman"/>
-          <w:sz w:val="24"/>
-          <w:szCs w:val="24"/>
-          <w:lang w:val="sr-Latn-RS"/>
-        </w:rPr>
-        <w:t xml:space="preserve"> </w:t>
-      </w:r>
-    </w:p>
-    <w:p>
-      <w:pPr>
-        <w:spacing w:after="0" w:line="360" w:lineRule="auto"/>
-        <w:jc w:val="center"/>
-        <w:rPr>
-          <w:rFonts w:ascii="Times New Roman" w:hAnsi="Times New Roman"/>
-          <w:sz w:val="24"/>
-          <w:szCs w:val="24"/>
-          <w:lang w:val="sr-Latn-RS"/>
-        </w:rPr>
-      </w:pPr>
-      <w:r>
-        <w:rPr>
-          <w:rFonts w:ascii="Times New Roman" w:hAnsi="Times New Roman"/>
-          <w:noProof/>
-          <w:sz w:val="24"/>
-          <w:szCs w:val="24"/>
-          <w:lang w:val="sr-Latn-RS"/>
-        </w:rPr>
-        <w:lastRenderedPageBreak/>
-        <w:drawing>
-          <wp:inline distT="0" distB="0" distL="0" distR="0" wp14:anchorId="3F530B96" wp14:editId="1D71C0B2">
-            <wp:extent cx="2930822" cy="5797296"/>
-            <wp:effectExtent l="0" t="0" r="3175" b="0"/>
-            <wp:docPr id="4" name="Picture 4"/>
             <wp:cNvGraphicFramePr>
               <a:graphicFrameLocks xmlns:a="http://schemas.openxmlformats.org/drawingml/2006/main" noChangeAspect="1"/>
             </wp:cNvGraphicFramePr>
@@ -8369,7 +8313,7 @@
                   <pic:spPr>
                     <a:xfrm>
                       <a:off x="0" y="0"/>
-                      <a:ext cx="2930822" cy="5797296"/>
+                      <a:ext cx="3631396" cy="5797296"/>
                     </a:xfrm>
                     <a:prstGeom prst="rect">
                       <a:avLst/>
@@ -8409,7 +8353,7 @@
           <w:szCs w:val="20"/>
           <w:lang w:val="sr-Latn-RS"/>
         </w:rPr>
-        <w:t>3</w:t>
+        <w:t>2</w:t>
       </w:r>
       <w:r>
         <w:rPr>
@@ -8418,7 +8362,7 @@
           <w:szCs w:val="20"/>
           <w:lang w:val="sr-Latn-RS"/>
         </w:rPr>
-        <w:t xml:space="preserve"> </w:t>
+        <w:t xml:space="preserve"> Online </w:t>
       </w:r>
       <w:r>
         <w:rPr>
@@ -8427,7 +8371,7 @@
           <w:szCs w:val="20"/>
           <w:lang w:val="sr-Latn-RS"/>
         </w:rPr>
-        <w:t>Kreiranje nabavke</w:t>
+        <w:t>rezervacija stola</w:t>
       </w:r>
       <w:r>
         <w:rPr>
@@ -8438,35 +8382,260 @@
         </w:rPr>
         <w:t xml:space="preserve"> (dijagram u punoj veličini: </w:t>
       </w:r>
-      <w:r>
-        <w:fldChar w:fldCharType="begin"/>
-      </w:r>
-      <w:r>
-        <w:instrText xml:space="preserve"> HYPERLINK "https://drive.google.com/file/d/1bF7o2_Rtpu3fYuGG1wiHppttqU8kjU85/view?usp=sharing" </w:instrText>
-      </w:r>
-      <w:r>
-        <w:fldChar w:fldCharType="separate"/>
-      </w:r>
-      <w:r>
-        <w:rPr>
-          <w:rStyle w:val="Hyperlink"/>
+      <w:hyperlink r:id="rId12" w:history="1">
+        <w:r>
+          <w:rPr>
+            <w:rStyle w:val="Hyperlink"/>
+            <w:rFonts w:ascii="Times New Roman" w:hAnsi="Times New Roman"/>
+            <w:sz w:val="20"/>
+            <w:szCs w:val="20"/>
+            <w:lang w:val="sr-Latn-RS"/>
+          </w:rPr>
+          <w:t xml:space="preserve">@ </w:t>
+        </w:r>
+        <w:proofErr w:type="spellStart"/>
+        <w:r>
+          <w:rPr>
+            <w:rStyle w:val="Hyperlink"/>
+            <w:rFonts w:ascii="Times New Roman" w:hAnsi="Times New Roman"/>
+            <w:sz w:val="20"/>
+            <w:szCs w:val="20"/>
+            <w:lang w:val="sr-Latn-RS"/>
+          </w:rPr>
+          <w:t>Google</w:t>
+        </w:r>
+        <w:proofErr w:type="spellEnd"/>
+        <w:r>
+          <w:rPr>
+            <w:rStyle w:val="Hyperlink"/>
+            <w:rFonts w:ascii="Times New Roman" w:hAnsi="Times New Roman"/>
+            <w:sz w:val="20"/>
+            <w:szCs w:val="20"/>
+            <w:lang w:val="sr-Latn-RS"/>
+          </w:rPr>
+          <w:t xml:space="preserve"> </w:t>
+        </w:r>
+        <w:proofErr w:type="spellStart"/>
+        <w:r>
+          <w:rPr>
+            <w:rStyle w:val="Hyperlink"/>
+            <w:rFonts w:ascii="Times New Roman" w:hAnsi="Times New Roman"/>
+            <w:sz w:val="20"/>
+            <w:szCs w:val="20"/>
+            <w:lang w:val="sr-Latn-RS"/>
+          </w:rPr>
+          <w:t>Drive</w:t>
+        </w:r>
+        <w:proofErr w:type="spellEnd"/>
+      </w:hyperlink>
+      <w:r>
+        <w:rPr>
           <w:rFonts w:ascii="Times New Roman" w:hAnsi="Times New Roman"/>
           <w:sz w:val="20"/>
           <w:szCs w:val="20"/>
           <w:lang w:val="sr-Latn-RS"/>
         </w:rPr>
-        <w:t>@ Google Drive</w:t>
-      </w:r>
-      <w:r>
-        <w:rPr>
-          <w:rStyle w:val="Hyperlink"/>
+        <w:t>)</w:t>
+      </w:r>
+    </w:p>
+    <w:p>
+      <w:pPr>
+        <w:spacing w:after="240" w:line="360" w:lineRule="auto"/>
+        <w:ind w:firstLine="708"/>
+        <w:jc w:val="both"/>
+        <w:rPr>
+          <w:rFonts w:ascii="Times New Roman" w:hAnsi="Times New Roman"/>
+          <w:sz w:val="24"/>
+          <w:szCs w:val="24"/>
+          <w:lang w:val="sr-Latn-RS"/>
+        </w:rPr>
+      </w:pPr>
+      <w:r>
+        <w:rPr>
+          <w:rFonts w:ascii="Times New Roman" w:hAnsi="Times New Roman"/>
+          <w:sz w:val="24"/>
+          <w:szCs w:val="24"/>
+          <w:lang w:val="sr-Latn-RS"/>
+        </w:rPr>
+        <w:t>Poslednji tok aktivnosti dat na dijagramu 2.3 prikazuje postupak kreiranja nove nabavke nabavke od strane rukovodioca smene. Proces podrazumeva pretragu baze artikala dostupnih za nabavku, dodavanje svakog ponaosob uz određivanje količine, i konačno odabir dobavljača iz liste registrovanih pravnih lica sa kojima restoran sarađuje. Komunikacija sa dobavljačima se takođe odvija preko informacionog sistema na način automatskog slanja obaveštenja po kreiranju nabavke.</w:t>
+      </w:r>
+      <w:r>
+        <w:rPr>
+          <w:rFonts w:ascii="Times New Roman" w:hAnsi="Times New Roman"/>
+          <w:sz w:val="24"/>
+          <w:szCs w:val="24"/>
+          <w:lang w:val="sr-Latn-RS"/>
+        </w:rPr>
+        <w:t xml:space="preserve"> </w:t>
+      </w:r>
+    </w:p>
+    <w:p>
+      <w:pPr>
+        <w:spacing w:after="0" w:line="360" w:lineRule="auto"/>
+        <w:jc w:val="center"/>
+        <w:rPr>
+          <w:rFonts w:ascii="Times New Roman" w:hAnsi="Times New Roman"/>
+          <w:sz w:val="24"/>
+          <w:szCs w:val="24"/>
+          <w:lang w:val="sr-Latn-RS"/>
+        </w:rPr>
+      </w:pPr>
+      <w:r>
+        <w:rPr>
+          <w:rFonts w:ascii="Times New Roman" w:hAnsi="Times New Roman"/>
+          <w:noProof/>
+          <w:sz w:val="24"/>
+          <w:szCs w:val="24"/>
+          <w:lang w:val="sr-Latn-RS"/>
+        </w:rPr>
+        <w:lastRenderedPageBreak/>
+        <w:drawing>
+          <wp:inline distT="0" distB="0" distL="0" distR="0" wp14:anchorId="3F530B96" wp14:editId="4F287368">
+            <wp:extent cx="2930822" cy="5797294"/>
+            <wp:effectExtent l="0" t="0" r="3175" b="0"/>
+            <wp:docPr id="4" name="Picture 4"/>
+            <wp:cNvGraphicFramePr>
+              <a:graphicFrameLocks xmlns:a="http://schemas.openxmlformats.org/drawingml/2006/main" noChangeAspect="1"/>
+            </wp:cNvGraphicFramePr>
+            <a:graphic xmlns:a="http://schemas.openxmlformats.org/drawingml/2006/main">
+              <a:graphicData uri="http://schemas.openxmlformats.org/drawingml/2006/picture">
+                <pic:pic xmlns:pic="http://schemas.openxmlformats.org/drawingml/2006/picture">
+                  <pic:nvPicPr>
+                    <pic:cNvPr id="5" name="Picture 5"/>
+                    <pic:cNvPicPr/>
+                  </pic:nvPicPr>
+                  <pic:blipFill>
+                    <a:blip r:embed="rId13" cstate="print">
+                      <a:extLst>
+                        <a:ext uri="{28A0092B-C50C-407E-A947-70E740481C1C}">
+                          <a14:useLocalDpi xmlns:a14="http://schemas.microsoft.com/office/drawing/2010/main" val="0"/>
+                        </a:ext>
+                      </a:extLst>
+                    </a:blip>
+                    <a:stretch>
+                      <a:fillRect/>
+                    </a:stretch>
+                  </pic:blipFill>
+                  <pic:spPr>
+                    <a:xfrm>
+                      <a:off x="0" y="0"/>
+                      <a:ext cx="2930822" cy="5797294"/>
+                    </a:xfrm>
+                    <a:prstGeom prst="rect">
+                      <a:avLst/>
+                    </a:prstGeom>
+                  </pic:spPr>
+                </pic:pic>
+              </a:graphicData>
+            </a:graphic>
+          </wp:inline>
+        </w:drawing>
+      </w:r>
+    </w:p>
+    <w:p>
+      <w:pPr>
+        <w:spacing w:after="240" w:line="360" w:lineRule="auto"/>
+        <w:jc w:val="center"/>
+        <w:rPr>
           <w:rFonts w:ascii="Times New Roman" w:hAnsi="Times New Roman"/>
           <w:sz w:val="20"/>
           <w:szCs w:val="20"/>
           <w:lang w:val="sr-Latn-RS"/>
         </w:rPr>
-        <w:fldChar w:fldCharType="end"/>
-      </w:r>
+      </w:pPr>
+      <w:r>
+        <w:rPr>
+          <w:rFonts w:ascii="Times New Roman" w:hAnsi="Times New Roman"/>
+          <w:sz w:val="20"/>
+          <w:szCs w:val="20"/>
+          <w:lang w:val="sr-Latn-RS"/>
+        </w:rPr>
+        <w:t>Dijagram 2.</w:t>
+      </w:r>
+      <w:r>
+        <w:rPr>
+          <w:rFonts w:ascii="Times New Roman" w:hAnsi="Times New Roman"/>
+          <w:sz w:val="20"/>
+          <w:szCs w:val="20"/>
+          <w:lang w:val="sr-Latn-RS"/>
+        </w:rPr>
+        <w:t>3</w:t>
+      </w:r>
+      <w:r>
+        <w:rPr>
+          <w:rFonts w:ascii="Times New Roman" w:hAnsi="Times New Roman"/>
+          <w:sz w:val="20"/>
+          <w:szCs w:val="20"/>
+          <w:lang w:val="sr-Latn-RS"/>
+        </w:rPr>
+        <w:t xml:space="preserve"> </w:t>
+      </w:r>
+      <w:r>
+        <w:rPr>
+          <w:rFonts w:ascii="Times New Roman" w:hAnsi="Times New Roman"/>
+          <w:sz w:val="20"/>
+          <w:szCs w:val="20"/>
+          <w:lang w:val="sr-Latn-RS"/>
+        </w:rPr>
+        <w:t>Kreiranje nabavke</w:t>
+      </w:r>
+      <w:r>
+        <w:rPr>
+          <w:rFonts w:ascii="Times New Roman" w:hAnsi="Times New Roman"/>
+          <w:sz w:val="20"/>
+          <w:szCs w:val="20"/>
+          <w:lang w:val="sr-Latn-RS"/>
+        </w:rPr>
+        <w:t xml:space="preserve"> (dijagram u punoj veličini: </w:t>
+      </w:r>
+      <w:hyperlink r:id="rId14" w:history="1">
+        <w:r>
+          <w:rPr>
+            <w:rStyle w:val="Hyperlink"/>
+            <w:rFonts w:ascii="Times New Roman" w:hAnsi="Times New Roman"/>
+            <w:sz w:val="20"/>
+            <w:szCs w:val="20"/>
+            <w:lang w:val="sr-Latn-RS"/>
+          </w:rPr>
+          <w:t xml:space="preserve">@ </w:t>
+        </w:r>
+        <w:proofErr w:type="spellStart"/>
+        <w:r>
+          <w:rPr>
+            <w:rStyle w:val="Hyperlink"/>
+            <w:rFonts w:ascii="Times New Roman" w:hAnsi="Times New Roman"/>
+            <w:sz w:val="20"/>
+            <w:szCs w:val="20"/>
+            <w:lang w:val="sr-Latn-RS"/>
+          </w:rPr>
+          <w:t>Google</w:t>
+        </w:r>
+        <w:proofErr w:type="spellEnd"/>
+        <w:r>
+          <w:rPr>
+            <w:rStyle w:val="Hyperlink"/>
+            <w:rFonts w:ascii="Times New Roman" w:hAnsi="Times New Roman"/>
+            <w:sz w:val="20"/>
+            <w:szCs w:val="20"/>
+            <w:lang w:val="sr-Latn-RS"/>
+          </w:rPr>
+          <w:t xml:space="preserve"> </w:t>
+        </w:r>
+        <w:proofErr w:type="spellStart"/>
+        <w:r>
+          <w:rPr>
+            <w:rStyle w:val="Hyperlink"/>
+            <w:rFonts w:ascii="Times New Roman" w:hAnsi="Times New Roman"/>
+            <w:sz w:val="20"/>
+            <w:szCs w:val="20"/>
+            <w:lang w:val="sr-Latn-RS"/>
+          </w:rPr>
+          <w:t>Drive</w:t>
+        </w:r>
+        <w:proofErr w:type="spellEnd"/>
+      </w:hyperlink>
+      <w:bookmarkStart w:id="0" w:name="_GoBack"/>
+      <w:bookmarkEnd w:id="0"/>
       <w:r>
         <w:rPr>
           <w:rFonts w:ascii="Times New Roman" w:hAnsi="Times New Roman"/>
@@ -8663,7 +8832,7 @@
                     <pic:cNvPicPr/>
                   </pic:nvPicPr>
                   <pic:blipFill>
-                    <a:blip r:embed="rId12" cstate="print">
+                    <a:blip r:embed="rId15" cstate="print">
                       <a:extLst>
                         <a:ext uri="{28A0092B-C50C-407E-A947-70E740481C1C}">
                           <a14:useLocalDpi xmlns:a14="http://schemas.microsoft.com/office/drawing/2010/main" val="0"/>
@@ -8728,7 +8897,7 @@
         </w:rPr>
         <w:t xml:space="preserve">čini: </w:t>
       </w:r>
-      <w:hyperlink r:id="rId13" w:history="1">
+      <w:hyperlink r:id="rId16" w:history="1">
         <w:r>
           <w:rPr>
             <w:rStyle w:val="Hyperlink"/>
@@ -8737,27 +8906,7 @@
             <w:szCs w:val="20"/>
             <w:lang w:val="sr-Latn-RS"/>
           </w:rPr>
-          <w:t xml:space="preserve">@ Google </w:t>
-        </w:r>
-        <w:r>
-          <w:rPr>
-            <w:rStyle w:val="Hyperlink"/>
-            <w:rFonts w:ascii="Times New Roman" w:hAnsi="Times New Roman"/>
-            <w:sz w:val="20"/>
-            <w:szCs w:val="20"/>
-            <w:lang w:val="sr-Latn-RS"/>
-          </w:rPr>
-          <w:t>D</w:t>
-        </w:r>
-        <w:r>
-          <w:rPr>
-            <w:rStyle w:val="Hyperlink"/>
-            <w:rFonts w:ascii="Times New Roman" w:hAnsi="Times New Roman"/>
-            <w:sz w:val="20"/>
-            <w:szCs w:val="20"/>
-            <w:lang w:val="sr-Latn-RS"/>
-          </w:rPr>
-          <w:t>rive</w:t>
+          <w:t>@ Google Drive</w:t>
         </w:r>
       </w:hyperlink>
       <w:r>
@@ -8900,7 +9049,7 @@
                     <pic:cNvPicPr/>
                   </pic:nvPicPr>
                   <pic:blipFill>
-                    <a:blip r:embed="rId14">
+                    <a:blip r:embed="rId17">
                       <a:extLst>
                         <a:ext uri="{28A0092B-C50C-407E-A947-70E740481C1C}">
                           <a14:useLocalDpi xmlns:a14="http://schemas.microsoft.com/office/drawing/2010/main" val="0"/>
@@ -8983,7 +9132,7 @@
         </w:rPr>
         <w:t xml:space="preserve">čini: </w:t>
       </w:r>
-      <w:hyperlink r:id="rId15" w:history="1">
+      <w:hyperlink r:id="rId18" w:history="1">
         <w:r>
           <w:rPr>
             <w:rStyle w:val="Hyperlink"/>
@@ -9156,7 +9305,7 @@
                     <pic:cNvPicPr/>
                   </pic:nvPicPr>
                   <pic:blipFill>
-                    <a:blip r:embed="rId16" cstate="print">
+                    <a:blip r:embed="rId19" cstate="print">
                       <a:extLst>
                         <a:ext uri="{28A0092B-C50C-407E-A947-70E740481C1C}">
                           <a14:useLocalDpi xmlns:a14="http://schemas.microsoft.com/office/drawing/2010/main" val="0"/>
@@ -9228,7 +9377,7 @@
           <w:szCs w:val="20"/>
           <w:lang w:val="sr-Latn-RS"/>
         </w:rPr>
-        <w:t>ER model baze podataka</w:t>
+        <w:t>ER model baze podataka (dijagram u punoj veli</w:t>
       </w:r>
       <w:r>
         <w:rPr>
@@ -9237,18 +9386,9 @@
           <w:szCs w:val="20"/>
           <w:lang w:val="sr-Latn-RS"/>
         </w:rPr>
-        <w:t xml:space="preserve"> (dijagram u punoj veli</w:t>
-      </w:r>
-      <w:r>
-        <w:rPr>
-          <w:rFonts w:ascii="Times New Roman" w:hAnsi="Times New Roman"/>
-          <w:sz w:val="20"/>
-          <w:szCs w:val="20"/>
-          <w:lang w:val="sr-Latn-RS"/>
-        </w:rPr>
         <w:t xml:space="preserve">čini: </w:t>
       </w:r>
-      <w:hyperlink r:id="rId17" w:history="1">
+      <w:hyperlink r:id="rId20" w:history="1">
         <w:r>
           <w:rPr>
             <w:rStyle w:val="Hyperlink"/>
@@ -9449,70 +9589,7 @@
           <w:szCs w:val="24"/>
           <w:lang w:val="sr-Latn-RS"/>
         </w:rPr>
-        <w:t xml:space="preserve">Dijagrami sekvenci dati u nastavku opisuju funkcionalnosti </w:t>
-      </w:r>
-      <w:r>
-        <w:rPr>
-          <w:rFonts w:ascii="Times New Roman" w:hAnsi="Times New Roman"/>
-          <w:sz w:val="24"/>
-          <w:szCs w:val="24"/>
-          <w:lang w:val="sr-Latn-RS"/>
-        </w:rPr>
-        <w:t>online naručivanj</w:t>
-      </w:r>
-      <w:r>
-        <w:rPr>
-          <w:rFonts w:ascii="Times New Roman" w:hAnsi="Times New Roman"/>
-          <w:sz w:val="24"/>
-          <w:szCs w:val="24"/>
-          <w:lang w:val="sr-Latn-RS"/>
-        </w:rPr>
-        <w:t>a</w:t>
-      </w:r>
-      <w:r>
-        <w:rPr>
-          <w:rFonts w:ascii="Times New Roman" w:hAnsi="Times New Roman"/>
-          <w:sz w:val="24"/>
-          <w:szCs w:val="24"/>
-          <w:lang w:val="sr-Latn-RS"/>
-        </w:rPr>
-        <w:t>, online rezervacij</w:t>
-      </w:r>
-      <w:r>
-        <w:rPr>
-          <w:rFonts w:ascii="Times New Roman" w:hAnsi="Times New Roman"/>
-          <w:sz w:val="24"/>
-          <w:szCs w:val="24"/>
-          <w:lang w:val="sr-Latn-RS"/>
-        </w:rPr>
-        <w:t>e</w:t>
-      </w:r>
-      <w:r>
-        <w:rPr>
-          <w:rFonts w:ascii="Times New Roman" w:hAnsi="Times New Roman"/>
-          <w:sz w:val="24"/>
-          <w:szCs w:val="24"/>
-          <w:lang w:val="sr-Latn-RS"/>
-        </w:rPr>
-        <w:t xml:space="preserve"> stola i kreiranj</w:t>
-      </w:r>
-      <w:r>
-        <w:rPr>
-          <w:rFonts w:ascii="Times New Roman" w:hAnsi="Times New Roman"/>
-          <w:sz w:val="24"/>
-          <w:szCs w:val="24"/>
-          <w:lang w:val="sr-Latn-RS"/>
-        </w:rPr>
-        <w:t>a</w:t>
-      </w:r>
-      <w:r>
-        <w:rPr>
-          <w:rFonts w:ascii="Times New Roman" w:hAnsi="Times New Roman"/>
-          <w:sz w:val="24"/>
-          <w:szCs w:val="24"/>
-          <w:lang w:val="sr-Latn-RS"/>
-        </w:rPr>
-        <w:t xml:space="preserve"> nabavke.</w:t>
+        <w:t>Dijagrami sekvenci dati u nastavku opisuju funkcionalnosti online naručivanja, online rezervacije stola i kreiranja nabavke.</w:t>
       </w:r>
     </w:p>
     <w:p>
@@ -9550,7 +9627,7 @@
                     <pic:cNvPicPr/>
                   </pic:nvPicPr>
                   <pic:blipFill>
-                    <a:blip r:embed="rId18" cstate="print">
+                    <a:blip r:embed="rId21" cstate="print">
                       <a:extLst>
                         <a:ext uri="{28A0092B-C50C-407E-A947-70E740481C1C}">
                           <a14:useLocalDpi xmlns:a14="http://schemas.microsoft.com/office/drawing/2010/main" val="0"/>
@@ -9622,7 +9699,7 @@
           <w:szCs w:val="20"/>
           <w:lang w:val="sr-Latn-RS"/>
         </w:rPr>
-        <w:t>Online rezervacija stola</w:t>
+        <w:t>Online rezervacija stola (dijagram u punoj veli</w:t>
       </w:r>
       <w:r>
         <w:rPr>
@@ -9631,18 +9708,9 @@
           <w:szCs w:val="20"/>
           <w:lang w:val="sr-Latn-RS"/>
         </w:rPr>
-        <w:t xml:space="preserve"> (dijagram u punoj veli</w:t>
-      </w:r>
-      <w:r>
-        <w:rPr>
-          <w:rFonts w:ascii="Times New Roman" w:hAnsi="Times New Roman"/>
-          <w:sz w:val="20"/>
-          <w:szCs w:val="20"/>
-          <w:lang w:val="sr-Latn-RS"/>
-        </w:rPr>
         <w:t xml:space="preserve">čini: </w:t>
       </w:r>
-      <w:hyperlink r:id="rId19" w:history="1">
+      <w:hyperlink r:id="rId22" w:history="1">
         <w:r>
           <w:rPr>
             <w:rStyle w:val="Hyperlink"/>
@@ -9730,7 +9798,7 @@
                     <pic:cNvPicPr/>
                   </pic:nvPicPr>
                   <pic:blipFill>
-                    <a:blip r:embed="rId20">
+                    <a:blip r:embed="rId23">
                       <a:extLst>
                         <a:ext uri="{28A0092B-C50C-407E-A947-70E740481C1C}">
                           <a14:useLocalDpi xmlns:a14="http://schemas.microsoft.com/office/drawing/2010/main" val="0"/>
@@ -9822,7 +9890,7 @@
         </w:rPr>
         <w:t xml:space="preserve">čini: </w:t>
       </w:r>
-      <w:hyperlink r:id="rId21" w:history="1">
+      <w:hyperlink r:id="rId24" w:history="1">
         <w:r>
           <w:rPr>
             <w:rStyle w:val="Hyperlink"/>
@@ -9946,7 +10014,7 @@
                     <pic:cNvPicPr/>
                   </pic:nvPicPr>
                   <pic:blipFill>
-                    <a:blip r:embed="rId22" cstate="print">
+                    <a:blip r:embed="rId25" cstate="print">
                       <a:extLst>
                         <a:ext uri="{28A0092B-C50C-407E-A947-70E740481C1C}">
                           <a14:useLocalDpi xmlns:a14="http://schemas.microsoft.com/office/drawing/2010/main" val="0"/>
@@ -10029,7 +10097,7 @@
         </w:rPr>
         <w:t xml:space="preserve">čini: </w:t>
       </w:r>
-      <w:hyperlink r:id="rId23" w:history="1">
+      <w:hyperlink r:id="rId26" w:history="1">
         <w:r>
           <w:rPr>
             <w:rStyle w:val="Hyperlink"/>
@@ -10286,7 +10354,7 @@
                     <pic:cNvPicPr/>
                   </pic:nvPicPr>
                   <pic:blipFill>
-                    <a:blip r:embed="rId24">
+                    <a:blip r:embed="rId27">
                       <a:extLst>
                         <a:ext uri="{28A0092B-C50C-407E-A947-70E740481C1C}">
                           <a14:useLocalDpi xmlns:a14="http://schemas.microsoft.com/office/drawing/2010/main" val="0"/>
@@ -10831,7 +10899,7 @@
         </w:rPr>
         <w:t xml:space="preserve">[1] OECD (2020), OECD Employment Outlook 2020: Worker Security and the COVID-19 Crisis, OECD Publishing, Paris, </w:t>
       </w:r>
-      <w:hyperlink r:id="rId25" w:history="1">
+      <w:hyperlink r:id="rId28" w:history="1">
         <w:r>
           <w:rPr>
             <w:rStyle w:val="Hyperlink"/>
@@ -10888,7 +10956,7 @@
         </w:rPr>
         <w:t xml:space="preserve">[2] Pedro Soto-Acosta (2020) COVID-19 Pandemic: Shifting Digital Transformation to a High-Speed Gear, Information Systems Management, 37:4, 260-266, DOI: 10.1080/10580530.2020.1814461, </w:t>
       </w:r>
-      <w:hyperlink r:id="rId26" w:history="1">
+      <w:hyperlink r:id="rId29" w:history="1">
         <w:r>
           <w:rPr>
             <w:rStyle w:val="Hyperlink"/>
@@ -10970,7 +11038,7 @@
       </w:r>
     </w:p>
     <w:sectPr>
-      <w:footerReference w:type="default" r:id="rId27"/>
+      <w:footerReference w:type="default" r:id="rId30"/>
       <w:pgSz w:w="11906" w:h="16838" w:code="9"/>
       <w:pgMar w:top="1440" w:right="1440" w:bottom="1440" w:left="1440" w:header="709" w:footer="709" w:gutter="0"/>
       <w:cols w:space="708"/>
@@ -10982,7 +11050,7 @@
 </file>
 
 <file path=word/endnotes.xml><?xml version="1.0" encoding="utf-8"?>
-<w:endnotes xmlns:wpc="http://schemas.microsoft.com/office/word/2010/wordprocessingCanvas" xmlns:cx="http://schemas.microsoft.com/office/drawing/2014/chartex" xmlns:cx1="http://schemas.microsoft.com/office/drawing/2015/9/8/chartex" xmlns:cx2="http://schemas.microsoft.com/office/drawing/2015/10/21/chartex" xmlns:cx3="http://schemas.microsoft.com/office/drawing/2016/5/9/chartex" xmlns:cx4="http://schemas.microsoft.com/office/drawing/2016/5/10/chartex" xmlns:cx5="http://schemas.microsoft.com/office/drawing/2016/5/11/chartex" xmlns:cx6="http://schemas.microsoft.com/office/drawing/2016/5/12/chartex" xmlns:cx7="http://schemas.microsoft.com/office/drawing/2016/5/13/chartex" xmlns:cx8="http://schemas.microsoft.com/office/drawing/2016/5/14/chartex" xmlns:mc="http://schemas.openxmlformats.org/markup-compatibility/2006" xmlns:aink="http://schemas.microsoft.com/office/drawing/2016/ink" xmlns:am3d="http://schemas.microsoft.com/office/drawing/2017/model3d" xmlns:o="urn:schemas-microsoft-com:office:office" xmlns:r="http://schemas.openxmlformats.org/officeDocument/2006/relationships" xmlns:m="http://schemas.openxmlformats.org/officeDocument/2006/math" xmlns:v="urn:schemas-microsoft-com:vml" xmlns:wp14="http://schemas.microsoft.com/office/word/2010/wordprocessingDrawing" xmlns:wp="http://schemas.openxmlformats.org/drawingml/2006/wordprocessingDrawing" xmlns:w10="urn:schemas-microsoft-com:office:word" xmlns:w="http://schemas.openxmlformats.org/wordprocessingml/2006/main" xmlns:w14="http://schemas.microsoft.com/office/word/2010/wordml" xmlns:w15="http://schemas.microsoft.com/office/word/2012/wordml" xmlns:w16cex="http://schemas.microsoft.com/office/word/2018/wordml/cex" xmlns:w16cid="http://schemas.microsoft.com/office/word/2016/wordml/cid" xmlns:w16="http://schemas.microsoft.com/office/word/2018/wordml" xmlns:w16sdtdh="http://schemas.microsoft.com/office/word/2020/wordml/sdtdatahash" xmlns:w16se="http://schemas.microsoft.com/office/word/2015/wordml/symex" xmlns:wpg="http://schemas.microsoft.com/office/word/2010/wordprocessingGroup" xmlns:wpi="http://schemas.microsoft.com/office/word/2010/wordprocessingInk" xmlns:wne="http://schemas.microsoft.com/office/word/2006/wordml" xmlns:wps="http://schemas.microsoft.com/office/word/2010/wordprocessingShape" mc:Ignorable="w14 w15 w16se w16cid w16 w16cex w16sdtdh wp14">
+<w:endnotes xmlns:wpc="http://schemas.microsoft.com/office/word/2010/wordprocessingCanvas" xmlns:cx="http://schemas.microsoft.com/office/drawing/2014/chartex" xmlns:cx1="http://schemas.microsoft.com/office/drawing/2015/9/8/chartex" xmlns:cx2="http://schemas.microsoft.com/office/drawing/2015/10/21/chartex" xmlns:cx3="http://schemas.microsoft.com/office/drawing/2016/5/9/chartex" xmlns:cx4="http://schemas.microsoft.com/office/drawing/2016/5/10/chartex" xmlns:cx5="http://schemas.microsoft.com/office/drawing/2016/5/11/chartex" xmlns:cx6="http://schemas.microsoft.com/office/drawing/2016/5/12/chartex" xmlns:cx7="http://schemas.microsoft.com/office/drawing/2016/5/13/chartex" xmlns:cx8="http://schemas.microsoft.com/office/drawing/2016/5/14/chartex" xmlns:mc="http://schemas.openxmlformats.org/markup-compatibility/2006" xmlns:aink="http://schemas.microsoft.com/office/drawing/2016/ink" xmlns:am3d="http://schemas.microsoft.com/office/drawing/2017/model3d" xmlns:o="urn:schemas-microsoft-com:office:office" xmlns:r="http://schemas.openxmlformats.org/officeDocument/2006/relationships" xmlns:m="http://schemas.openxmlformats.org/officeDocument/2006/math" xmlns:v="urn:schemas-microsoft-com:vml" xmlns:wp14="http://schemas.microsoft.com/office/word/2010/wordprocessingDrawing" xmlns:wp="http://schemas.openxmlformats.org/drawingml/2006/wordprocessingDrawing" xmlns:w10="urn:schemas-microsoft-com:office:word" xmlns:w="http://schemas.openxmlformats.org/wordprocessingml/2006/main" xmlns:w14="http://schemas.microsoft.com/office/word/2010/wordml" xmlns:w15="http://schemas.microsoft.com/office/word/2012/wordml" xmlns:w16cid="http://schemas.microsoft.com/office/word/2016/wordml/cid" xmlns:w16se="http://schemas.microsoft.com/office/word/2015/wordml/symex" xmlns:wpg="http://schemas.microsoft.com/office/word/2010/wordprocessingGroup" xmlns:wpi="http://schemas.microsoft.com/office/word/2010/wordprocessingInk" xmlns:wne="http://schemas.microsoft.com/office/word/2006/wordml" xmlns:wps="http://schemas.microsoft.com/office/word/2010/wordprocessingShape" mc:Ignorable="w14 w15 w16se w16cid wp14">
   <w:endnote w:type="separator" w:id="-1">
     <w:p>
       <w:pPr>
@@ -11007,7 +11075,7 @@
 </file>
 
 <file path=word/footer1.xml><?xml version="1.0" encoding="utf-8"?>
-<w:ftr xmlns:wpc="http://schemas.microsoft.com/office/word/2010/wordprocessingCanvas" xmlns:cx="http://schemas.microsoft.com/office/drawing/2014/chartex" xmlns:cx1="http://schemas.microsoft.com/office/drawing/2015/9/8/chartex" xmlns:cx2="http://schemas.microsoft.com/office/drawing/2015/10/21/chartex" xmlns:cx3="http://schemas.microsoft.com/office/drawing/2016/5/9/chartex" xmlns:cx4="http://schemas.microsoft.com/office/drawing/2016/5/10/chartex" xmlns:cx5="http://schemas.microsoft.com/office/drawing/2016/5/11/chartex" xmlns:cx6="http://schemas.microsoft.com/office/drawing/2016/5/12/chartex" xmlns:cx7="http://schemas.microsoft.com/office/drawing/2016/5/13/chartex" xmlns:cx8="http://schemas.microsoft.com/office/drawing/2016/5/14/chartex" xmlns:mc="http://schemas.openxmlformats.org/markup-compatibility/2006" xmlns:aink="http://schemas.microsoft.com/office/drawing/2016/ink" xmlns:am3d="http://schemas.microsoft.com/office/drawing/2017/model3d" xmlns:o="urn:schemas-microsoft-com:office:office" xmlns:r="http://schemas.openxmlformats.org/officeDocument/2006/relationships" xmlns:m="http://schemas.openxmlformats.org/officeDocument/2006/math" xmlns:v="urn:schemas-microsoft-com:vml" xmlns:wp14="http://schemas.microsoft.com/office/word/2010/wordprocessingDrawing" xmlns:wp="http://schemas.openxmlformats.org/drawingml/2006/wordprocessingDrawing" xmlns:w10="urn:schemas-microsoft-com:office:word" xmlns:w="http://schemas.openxmlformats.org/wordprocessingml/2006/main" xmlns:w14="http://schemas.microsoft.com/office/word/2010/wordml" xmlns:w15="http://schemas.microsoft.com/office/word/2012/wordml" xmlns:w16cex="http://schemas.microsoft.com/office/word/2018/wordml/cex" xmlns:w16cid="http://schemas.microsoft.com/office/word/2016/wordml/cid" xmlns:w16="http://schemas.microsoft.com/office/word/2018/wordml" xmlns:w16sdtdh="http://schemas.microsoft.com/office/word/2020/wordml/sdtdatahash" xmlns:w16se="http://schemas.microsoft.com/office/word/2015/wordml/symex" xmlns:wpg="http://schemas.microsoft.com/office/word/2010/wordprocessingGroup" xmlns:wpi="http://schemas.microsoft.com/office/word/2010/wordprocessingInk" xmlns:wne="http://schemas.microsoft.com/office/word/2006/wordml" xmlns:wps="http://schemas.microsoft.com/office/word/2010/wordprocessingShape" mc:Ignorable="w14 w15 w16se w16cid w16 w16cex w16sdtdh wp14">
+<w:ftr xmlns:wpc="http://schemas.microsoft.com/office/word/2010/wordprocessingCanvas" xmlns:cx="http://schemas.microsoft.com/office/drawing/2014/chartex" xmlns:cx1="http://schemas.microsoft.com/office/drawing/2015/9/8/chartex" xmlns:cx2="http://schemas.microsoft.com/office/drawing/2015/10/21/chartex" xmlns:cx3="http://schemas.microsoft.com/office/drawing/2016/5/9/chartex" xmlns:cx4="http://schemas.microsoft.com/office/drawing/2016/5/10/chartex" xmlns:cx5="http://schemas.microsoft.com/office/drawing/2016/5/11/chartex" xmlns:cx6="http://schemas.microsoft.com/office/drawing/2016/5/12/chartex" xmlns:cx7="http://schemas.microsoft.com/office/drawing/2016/5/13/chartex" xmlns:cx8="http://schemas.microsoft.com/office/drawing/2016/5/14/chartex" xmlns:mc="http://schemas.openxmlformats.org/markup-compatibility/2006" xmlns:aink="http://schemas.microsoft.com/office/drawing/2016/ink" xmlns:am3d="http://schemas.microsoft.com/office/drawing/2017/model3d" xmlns:o="urn:schemas-microsoft-com:office:office" xmlns:r="http://schemas.openxmlformats.org/officeDocument/2006/relationships" xmlns:m="http://schemas.openxmlformats.org/officeDocument/2006/math" xmlns:v="urn:schemas-microsoft-com:vml" xmlns:wp14="http://schemas.microsoft.com/office/word/2010/wordprocessingDrawing" xmlns:wp="http://schemas.openxmlformats.org/drawingml/2006/wordprocessingDrawing" xmlns:w10="urn:schemas-microsoft-com:office:word" xmlns:w="http://schemas.openxmlformats.org/wordprocessingml/2006/main" xmlns:w14="http://schemas.microsoft.com/office/word/2010/wordml" xmlns:w15="http://schemas.microsoft.com/office/word/2012/wordml" xmlns:w16cid="http://schemas.microsoft.com/office/word/2016/wordml/cid" xmlns:w16se="http://schemas.microsoft.com/office/word/2015/wordml/symex" xmlns:wpg="http://schemas.microsoft.com/office/word/2010/wordprocessingGroup" xmlns:wpi="http://schemas.microsoft.com/office/word/2010/wordprocessingInk" xmlns:wne="http://schemas.microsoft.com/office/word/2006/wordml" xmlns:wps="http://schemas.microsoft.com/office/word/2010/wordprocessingShape" mc:Ignorable="w14 w15 w16se w16cid wp14">
   <w:p>
     <w:pPr>
       <w:pStyle w:val="Footer"/>
@@ -11076,7 +11144,7 @@
 </file>
 
 <file path=word/footnotes.xml><?xml version="1.0" encoding="utf-8"?>
-<w:footnotes xmlns:wpc="http://schemas.microsoft.com/office/word/2010/wordprocessingCanvas" xmlns:cx="http://schemas.microsoft.com/office/drawing/2014/chartex" xmlns:cx1="http://schemas.microsoft.com/office/drawing/2015/9/8/chartex" xmlns:cx2="http://schemas.microsoft.com/office/drawing/2015/10/21/chartex" xmlns:cx3="http://schemas.microsoft.com/office/drawing/2016/5/9/chartex" xmlns:cx4="http://schemas.microsoft.com/office/drawing/2016/5/10/chartex" xmlns:cx5="http://schemas.microsoft.com/office/drawing/2016/5/11/chartex" xmlns:cx6="http://schemas.microsoft.com/office/drawing/2016/5/12/chartex" xmlns:cx7="http://schemas.microsoft.com/office/drawing/2016/5/13/chartex" xmlns:cx8="http://schemas.microsoft.com/office/drawing/2016/5/14/chartex" xmlns:mc="http://schemas.openxmlformats.org/markup-compatibility/2006" xmlns:aink="http://schemas.microsoft.com/office/drawing/2016/ink" xmlns:am3d="http://schemas.microsoft.com/office/drawing/2017/model3d" xmlns:o="urn:schemas-microsoft-com:office:office" xmlns:r="http://schemas.openxmlformats.org/officeDocument/2006/relationships" xmlns:m="http://schemas.openxmlformats.org/officeDocument/2006/math" xmlns:v="urn:schemas-microsoft-com:vml" xmlns:wp14="http://schemas.microsoft.com/office/word/2010/wordprocessingDrawing" xmlns:wp="http://schemas.openxmlformats.org/drawingml/2006/wordprocessingDrawing" xmlns:w10="urn:schemas-microsoft-com:office:word" xmlns:w="http://schemas.openxmlformats.org/wordprocessingml/2006/main" xmlns:w14="http://schemas.microsoft.com/office/word/2010/wordml" xmlns:w15="http://schemas.microsoft.com/office/word/2012/wordml" xmlns:w16cex="http://schemas.microsoft.com/office/word/2018/wordml/cex" xmlns:w16cid="http://schemas.microsoft.com/office/word/2016/wordml/cid" xmlns:w16="http://schemas.microsoft.com/office/word/2018/wordml" xmlns:w16sdtdh="http://schemas.microsoft.com/office/word/2020/wordml/sdtdatahash" xmlns:w16se="http://schemas.microsoft.com/office/word/2015/wordml/symex" xmlns:wpg="http://schemas.microsoft.com/office/word/2010/wordprocessingGroup" xmlns:wpi="http://schemas.microsoft.com/office/word/2010/wordprocessingInk" xmlns:wne="http://schemas.microsoft.com/office/word/2006/wordml" xmlns:wps="http://schemas.microsoft.com/office/word/2010/wordprocessingShape" mc:Ignorable="w14 w15 w16se w16cid w16 w16cex w16sdtdh wp14">
+<w:footnotes xmlns:wpc="http://schemas.microsoft.com/office/word/2010/wordprocessingCanvas" xmlns:cx="http://schemas.microsoft.com/office/drawing/2014/chartex" xmlns:cx1="http://schemas.microsoft.com/office/drawing/2015/9/8/chartex" xmlns:cx2="http://schemas.microsoft.com/office/drawing/2015/10/21/chartex" xmlns:cx3="http://schemas.microsoft.com/office/drawing/2016/5/9/chartex" xmlns:cx4="http://schemas.microsoft.com/office/drawing/2016/5/10/chartex" xmlns:cx5="http://schemas.microsoft.com/office/drawing/2016/5/11/chartex" xmlns:cx6="http://schemas.microsoft.com/office/drawing/2016/5/12/chartex" xmlns:cx7="http://schemas.microsoft.com/office/drawing/2016/5/13/chartex" xmlns:cx8="http://schemas.microsoft.com/office/drawing/2016/5/14/chartex" xmlns:mc="http://schemas.openxmlformats.org/markup-compatibility/2006" xmlns:aink="http://schemas.microsoft.com/office/drawing/2016/ink" xmlns:am3d="http://schemas.microsoft.com/office/drawing/2017/model3d" xmlns:o="urn:schemas-microsoft-com:office:office" xmlns:r="http://schemas.openxmlformats.org/officeDocument/2006/relationships" xmlns:m="http://schemas.openxmlformats.org/officeDocument/2006/math" xmlns:v="urn:schemas-microsoft-com:vml" xmlns:wp14="http://schemas.microsoft.com/office/word/2010/wordprocessingDrawing" xmlns:wp="http://schemas.openxmlformats.org/drawingml/2006/wordprocessingDrawing" xmlns:w10="urn:schemas-microsoft-com:office:word" xmlns:w="http://schemas.openxmlformats.org/wordprocessingml/2006/main" xmlns:w14="http://schemas.microsoft.com/office/word/2010/wordml" xmlns:w15="http://schemas.microsoft.com/office/word/2012/wordml" xmlns:w16cid="http://schemas.microsoft.com/office/word/2016/wordml/cid" xmlns:w16se="http://schemas.microsoft.com/office/word/2015/wordml/symex" xmlns:wpg="http://schemas.microsoft.com/office/word/2010/wordprocessingGroup" xmlns:wpi="http://schemas.microsoft.com/office/word/2010/wordprocessingInk" xmlns:wne="http://schemas.microsoft.com/office/word/2006/wordml" xmlns:wps="http://schemas.microsoft.com/office/word/2010/wordprocessingShape" mc:Ignorable="w14 w15 w16se w16cid wp14">
   <w:footnote w:type="separator" w:id="-1">
     <w:p>
       <w:pPr>
@@ -11101,7 +11169,7 @@
 </file>
 
 <file path=word/styles.xml><?xml version="1.0" encoding="utf-8"?>
-<w:styles xmlns:mc="http://schemas.openxmlformats.org/markup-compatibility/2006" xmlns:r="http://schemas.openxmlformats.org/officeDocument/2006/relationships" xmlns:w="http://schemas.openxmlformats.org/wordprocessingml/2006/main" xmlns:w14="http://schemas.microsoft.com/office/word/2010/wordml" xmlns:w15="http://schemas.microsoft.com/office/word/2012/wordml" xmlns:w16cex="http://schemas.microsoft.com/office/word/2018/wordml/cex" xmlns:w16cid="http://schemas.microsoft.com/office/word/2016/wordml/cid" xmlns:w16="http://schemas.microsoft.com/office/word/2018/wordml" xmlns:w16sdtdh="http://schemas.microsoft.com/office/word/2020/wordml/sdtdatahash" xmlns:w16se="http://schemas.microsoft.com/office/word/2015/wordml/symex" mc:Ignorable="w14 w15 w16se w16cid w16 w16cex w16sdtdh">
+<w:styles xmlns:mc="http://schemas.openxmlformats.org/markup-compatibility/2006" xmlns:r="http://schemas.openxmlformats.org/officeDocument/2006/relationships" xmlns:w="http://schemas.openxmlformats.org/wordprocessingml/2006/main" xmlns:w14="http://schemas.microsoft.com/office/word/2010/wordml" xmlns:w15="http://schemas.microsoft.com/office/word/2012/wordml" xmlns:w16cid="http://schemas.microsoft.com/office/word/2016/wordml/cid" xmlns:w16se="http://schemas.microsoft.com/office/word/2015/wordml/symex" mc:Ignorable="w14 w15 w16se w16cid">
   <w:docDefaults>
     <w:rPrDefault>
       <w:rPr>
@@ -12064,7 +12132,7 @@
 </file>
 
 <file path=customXml/itemProps1.xml><?xml version="1.0" encoding="utf-8"?>
-<ds:datastoreItem xmlns:ds="http://schemas.openxmlformats.org/officeDocument/2006/customXml" ds:itemID="{2F8E8CB8-784D-E748-9D1F-4973C3094E2D}">
+<ds:datastoreItem xmlns:ds="http://schemas.openxmlformats.org/officeDocument/2006/customXml" ds:itemID="{26C7547F-B888-6F4A-9159-421552A923BE}">
   <ds:schemaRefs>
     <ds:schemaRef ds:uri="http://schemas.openxmlformats.org/officeDocument/2006/bibliography"/>
   </ds:schemaRefs>

</xml_diff>